<commit_message>
Correcting spaces and alitments
</commit_message>
<xml_diff>
--- a/CV_Raúl_Eleusis_Pérez_Carretero.docx
+++ b/CV_Raúl_Eleusis_Pérez_Carretero.docx
@@ -1730,21 +1730,12 @@
                               </w:rPr>
                               <w:t xml:space="preserve">  </w:t>
                             </w:r>
-                            <w:proofErr w:type="spellStart"/>
-                            <w:r>
-                              <w:rPr>
-                                <w:rFonts w:ascii="Arial" w:hAnsi="Arial" w:cs="Arial"/>
-                                <w:kern w:val="24"/>
-                              </w:rPr>
-                              <w:t>Vitesco</w:t>
-                            </w:r>
-                            <w:proofErr w:type="spellEnd"/>
-                            <w:r>
-                              <w:rPr>
-                                <w:rFonts w:ascii="Arial" w:hAnsi="Arial" w:cs="Arial"/>
-                                <w:kern w:val="24"/>
-                              </w:rPr>
-                              <w:t xml:space="preserve"> Technologies</w:t>
+                            <w:r>
+                              <w:rPr>
+                                <w:rFonts w:ascii="Arial" w:hAnsi="Arial" w:cs="Arial"/>
+                                <w:kern w:val="24"/>
+                              </w:rPr>
+                              <w:t>Vitesco Technologies</w:t>
                             </w:r>
                             <w:r>
                               <w:rPr>
@@ -1854,21 +1845,12 @@
                         </w:rPr>
                         <w:t xml:space="preserve">  </w:t>
                       </w:r>
-                      <w:proofErr w:type="spellStart"/>
-                      <w:r>
-                        <w:rPr>
-                          <w:rFonts w:ascii="Arial" w:hAnsi="Arial" w:cs="Arial"/>
-                          <w:kern w:val="24"/>
-                        </w:rPr>
-                        <w:t>Vitesco</w:t>
-                      </w:r>
-                      <w:proofErr w:type="spellEnd"/>
-                      <w:r>
-                        <w:rPr>
-                          <w:rFonts w:ascii="Arial" w:hAnsi="Arial" w:cs="Arial"/>
-                          <w:kern w:val="24"/>
-                        </w:rPr>
-                        <w:t xml:space="preserve"> Technologies</w:t>
+                      <w:r>
+                        <w:rPr>
+                          <w:rFonts w:ascii="Arial" w:hAnsi="Arial" w:cs="Arial"/>
+                          <w:kern w:val="24"/>
+                        </w:rPr>
+                        <w:t>Vitesco Technologies</w:t>
                       </w:r>
                       <w:r>
                         <w:rPr>
@@ -4477,16 +4459,16 @@
         <mc:AlternateContent>
           <mc:Choice Requires="wps">
             <w:drawing>
-              <wp:anchor distT="0" distB="0" distL="114300" distR="114300" simplePos="0" relativeHeight="251938816" behindDoc="0" locked="0" layoutInCell="1" allowOverlap="1" wp14:anchorId="491FC6BE" wp14:editId="216B3D0A">
+              <wp:anchor distT="0" distB="0" distL="114300" distR="114300" simplePos="0" relativeHeight="251938816" behindDoc="0" locked="0" layoutInCell="1" allowOverlap="1" wp14:anchorId="491FC6BE" wp14:editId="55B30DCA">
                 <wp:simplePos x="0" y="0"/>
                 <wp:positionH relativeFrom="margin">
-                  <wp:posOffset>3697605</wp:posOffset>
+                  <wp:posOffset>3606165</wp:posOffset>
                 </wp:positionH>
                 <wp:positionV relativeFrom="page">
-                  <wp:posOffset>4048125</wp:posOffset>
+                  <wp:posOffset>4229099</wp:posOffset>
                 </wp:positionV>
-                <wp:extent cx="2319020" cy="3627120"/>
-                <wp:effectExtent l="0" t="0" r="5080" b="11430"/>
+                <wp:extent cx="2319020" cy="4155141"/>
+                <wp:effectExtent l="0" t="0" r="5080" b="17145"/>
                 <wp:wrapNone/>
                 <wp:docPr id="35" name="Rectangle 11"/>
                 <wp:cNvGraphicFramePr>
@@ -4501,7 +4483,7 @@
                       <wps:spPr bwMode="auto">
                         <a:xfrm>
                           <a:off x="0" y="0"/>
-                          <a:ext cx="2319020" cy="3627120"/>
+                          <a:ext cx="2319020" cy="4155141"/>
                         </a:xfrm>
                         <a:prstGeom prst="rect">
                           <a:avLst/>
@@ -4684,7 +4666,7 @@
                                 <w:szCs w:val="20"/>
                                 <w:lang w:val="en-US"/>
                               </w:rPr>
-                              <w:t>Oscilloscope, multimeter, function generator.</w:t>
+                              <w:t>dSpace</w:t>
                             </w:r>
                           </w:p>
                           <w:p>
@@ -4697,7 +4679,6 @@
                                 <w:lang w:val="en-US"/>
                               </w:rPr>
                             </w:pPr>
-                            <w:proofErr w:type="spellStart"/>
                             <w:r>
                               <w:rPr>
                                 <w:rFonts w:ascii="Arial" w:hAnsi="Arial" w:cs="Arial"/>
@@ -4706,18 +4687,7 @@
                                 <w:szCs w:val="20"/>
                                 <w:lang w:val="en-US"/>
                               </w:rPr>
-                              <w:t>CANoe</w:t>
-                            </w:r>
-                            <w:proofErr w:type="spellEnd"/>
-                            <w:r>
-                              <w:rPr>
-                                <w:rFonts w:ascii="Arial" w:hAnsi="Arial" w:cs="Arial"/>
-                                <w:color w:val="FFFFFF" w:themeColor="background1"/>
-                                <w:sz w:val="20"/>
-                                <w:szCs w:val="20"/>
-                                <w:lang w:val="en-US"/>
-                              </w:rPr>
-                              <w:t xml:space="preserve"> Basic</w:t>
+                              <w:t>HIL</w:t>
                             </w:r>
                           </w:p>
                           <w:p>
@@ -4738,7 +4708,7 @@
                                 <w:szCs w:val="20"/>
                                 <w:lang w:val="en-US"/>
                               </w:rPr>
-                              <w:t>Python basic</w:t>
+                              <w:t>Oscilloscope, multimeter, function generator.</w:t>
                             </w:r>
                           </w:p>
                           <w:p>
@@ -4759,7 +4729,7 @@
                                 <w:szCs w:val="20"/>
                                 <w:lang w:val="en-US"/>
                               </w:rPr>
-                              <w:t>Linux basic</w:t>
+                              <w:t>CANoe Basic</w:t>
                             </w:r>
                           </w:p>
                           <w:p>
@@ -4780,13 +4750,55 @@
                                 <w:szCs w:val="20"/>
                                 <w:lang w:val="en-US"/>
                               </w:rPr>
-                              <w:t>Git basic</w:t>
+                              <w:t>Python basic</w:t>
                             </w:r>
                           </w:p>
                           <w:p>
                             <w:pPr>
                               <w:rPr>
                                 <w:rFonts w:ascii="Arial" w:hAnsi="Arial" w:cs="Arial"/>
+                                <w:color w:val="FFFFFF" w:themeColor="background1"/>
+                                <w:sz w:val="20"/>
+                                <w:szCs w:val="20"/>
+                                <w:lang w:val="en-US"/>
+                              </w:rPr>
+                            </w:pPr>
+                            <w:r>
+                              <w:rPr>
+                                <w:rFonts w:ascii="Arial" w:hAnsi="Arial" w:cs="Arial"/>
+                                <w:color w:val="FFFFFF" w:themeColor="background1"/>
+                                <w:sz w:val="20"/>
+                                <w:szCs w:val="20"/>
+                                <w:lang w:val="en-US"/>
+                              </w:rPr>
+                              <w:t>Linux basic</w:t>
+                            </w:r>
+                          </w:p>
+                          <w:p>
+                            <w:pPr>
+                              <w:rPr>
+                                <w:rFonts w:ascii="Arial" w:hAnsi="Arial" w:cs="Arial"/>
+                                <w:color w:val="FFFFFF" w:themeColor="background1"/>
+                                <w:sz w:val="20"/>
+                                <w:szCs w:val="20"/>
+                                <w:lang w:val="en-US"/>
+                              </w:rPr>
+                            </w:pPr>
+                            <w:r>
+                              <w:rPr>
+                                <w:rFonts w:ascii="Arial" w:hAnsi="Arial" w:cs="Arial"/>
+                                <w:color w:val="FFFFFF" w:themeColor="background1"/>
+                                <w:sz w:val="20"/>
+                                <w:szCs w:val="20"/>
+                                <w:lang w:val="en-US"/>
+                              </w:rPr>
+                              <w:t>Git basic</w:t>
+                            </w:r>
+                          </w:p>
+                          <w:p>
+                            <w:pPr>
+                              <w:rPr>
+                                <w:rFonts w:ascii="Arial" w:hAnsi="Arial" w:cs="Arial"/>
                                 <w:b/>
                                 <w:bCs/>
                                 <w:color w:val="FFFFFF" w:themeColor="background1"/>
@@ -4814,7 +4826,6 @@
                                 <w:lang w:val="en-US"/>
                               </w:rPr>
                             </w:pPr>
-                            <w:proofErr w:type="spellStart"/>
                             <w:r>
                               <w:rPr>
                                 <w:rFonts w:ascii="Arial" w:hAnsi="Arial" w:cs="Arial"/>
@@ -4825,7 +4836,6 @@
                               </w:rPr>
                               <w:t>FreeRTOS</w:t>
                             </w:r>
-                            <w:proofErr w:type="spellEnd"/>
                             <w:r>
                               <w:rPr>
                                 <w:rFonts w:ascii="Arial" w:hAnsi="Arial" w:cs="Arial"/>
@@ -4922,7 +4932,7 @@
           </mc:Choice>
           <mc:Fallback>
             <w:pict>
-              <v:rect w14:anchorId="491FC6BE" id="_x0000_s1040" style="position:absolute;margin-left:291.15pt;margin-top:318.75pt;width:182.6pt;height:285.6pt;z-index:251938816;visibility:visible;mso-wrap-style:square;mso-width-percent:0;mso-height-percent:0;mso-wrap-distance-left:9pt;mso-wrap-distance-top:0;mso-wrap-distance-right:9pt;mso-wrap-distance-bottom:0;mso-position-horizontal:absolute;mso-position-horizontal-relative:margin;mso-position-vertical:absolute;mso-position-vertical-relative:page;mso-width-percent:0;mso-height-percent:0;mso-width-relative:margin;mso-height-relative:margin;v-text-anchor:top" o:gfxdata="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" filled="f" stroked="f">
+              <v:rect w14:anchorId="491FC6BE" id="_x0000_s1040" style="position:absolute;margin-left:283.95pt;margin-top:333pt;width:182.6pt;height:327.2pt;z-index:251938816;visibility:visible;mso-wrap-style:square;mso-width-percent:0;mso-height-percent:0;mso-wrap-distance-left:9pt;mso-wrap-distance-top:0;mso-wrap-distance-right:9pt;mso-wrap-distance-bottom:0;mso-position-horizontal:absolute;mso-position-horizontal-relative:margin;mso-position-vertical:absolute;mso-position-vertical-relative:page;mso-width-percent:0;mso-height-percent:0;mso-width-relative:margin;mso-height-relative:margin;v-text-anchor:top" o:gfxdata="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" filled="f" stroked="f">
                 <v:textbox inset="0,0,0,0">
                   <w:txbxContent>
                     <w:p>
@@ -5077,7 +5087,7 @@
                           <w:szCs w:val="20"/>
                           <w:lang w:val="en-US"/>
                         </w:rPr>
-                        <w:t>Oscilloscope, multimeter, function generator.</w:t>
+                        <w:t>dSpace</w:t>
                       </w:r>
                     </w:p>
                     <w:p>
@@ -5090,7 +5100,6 @@
                           <w:lang w:val="en-US"/>
                         </w:rPr>
                       </w:pPr>
-                      <w:proofErr w:type="spellStart"/>
                       <w:r>
                         <w:rPr>
                           <w:rFonts w:ascii="Arial" w:hAnsi="Arial" w:cs="Arial"/>
@@ -5099,18 +5108,7 @@
                           <w:szCs w:val="20"/>
                           <w:lang w:val="en-US"/>
                         </w:rPr>
-                        <w:t>CANoe</w:t>
-                      </w:r>
-                      <w:proofErr w:type="spellEnd"/>
-                      <w:r>
-                        <w:rPr>
-                          <w:rFonts w:ascii="Arial" w:hAnsi="Arial" w:cs="Arial"/>
-                          <w:color w:val="FFFFFF" w:themeColor="background1"/>
-                          <w:sz w:val="20"/>
-                          <w:szCs w:val="20"/>
-                          <w:lang w:val="en-US"/>
-                        </w:rPr>
-                        <w:t xml:space="preserve"> Basic</w:t>
+                        <w:t>HIL</w:t>
                       </w:r>
                     </w:p>
                     <w:p>
@@ -5131,7 +5129,7 @@
                           <w:szCs w:val="20"/>
                           <w:lang w:val="en-US"/>
                         </w:rPr>
-                        <w:t>Python basic</w:t>
+                        <w:t>Oscilloscope, multimeter, function generator.</w:t>
                       </w:r>
                     </w:p>
                     <w:p>
@@ -5152,7 +5150,7 @@
                           <w:szCs w:val="20"/>
                           <w:lang w:val="en-US"/>
                         </w:rPr>
-                        <w:t>Linux basic</w:t>
+                        <w:t>CANoe Basic</w:t>
                       </w:r>
                     </w:p>
                     <w:p>
@@ -5173,13 +5171,55 @@
                           <w:szCs w:val="20"/>
                           <w:lang w:val="en-US"/>
                         </w:rPr>
-                        <w:t>Git basic</w:t>
+                        <w:t>Python basic</w:t>
                       </w:r>
                     </w:p>
                     <w:p>
                       <w:pPr>
                         <w:rPr>
                           <w:rFonts w:ascii="Arial" w:hAnsi="Arial" w:cs="Arial"/>
+                          <w:color w:val="FFFFFF" w:themeColor="background1"/>
+                          <w:sz w:val="20"/>
+                          <w:szCs w:val="20"/>
+                          <w:lang w:val="en-US"/>
+                        </w:rPr>
+                      </w:pPr>
+                      <w:r>
+                        <w:rPr>
+                          <w:rFonts w:ascii="Arial" w:hAnsi="Arial" w:cs="Arial"/>
+                          <w:color w:val="FFFFFF" w:themeColor="background1"/>
+                          <w:sz w:val="20"/>
+                          <w:szCs w:val="20"/>
+                          <w:lang w:val="en-US"/>
+                        </w:rPr>
+                        <w:t>Linux basic</w:t>
+                      </w:r>
+                    </w:p>
+                    <w:p>
+                      <w:pPr>
+                        <w:rPr>
+                          <w:rFonts w:ascii="Arial" w:hAnsi="Arial" w:cs="Arial"/>
+                          <w:color w:val="FFFFFF" w:themeColor="background1"/>
+                          <w:sz w:val="20"/>
+                          <w:szCs w:val="20"/>
+                          <w:lang w:val="en-US"/>
+                        </w:rPr>
+                      </w:pPr>
+                      <w:r>
+                        <w:rPr>
+                          <w:rFonts w:ascii="Arial" w:hAnsi="Arial" w:cs="Arial"/>
+                          <w:color w:val="FFFFFF" w:themeColor="background1"/>
+                          <w:sz w:val="20"/>
+                          <w:szCs w:val="20"/>
+                          <w:lang w:val="en-US"/>
+                        </w:rPr>
+                        <w:t>Git basic</w:t>
+                      </w:r>
+                    </w:p>
+                    <w:p>
+                      <w:pPr>
+                        <w:rPr>
+                          <w:rFonts w:ascii="Arial" w:hAnsi="Arial" w:cs="Arial"/>
                           <w:b/>
                           <w:bCs/>
                           <w:color w:val="FFFFFF" w:themeColor="background1"/>
@@ -5207,7 +5247,6 @@
                           <w:lang w:val="en-US"/>
                         </w:rPr>
                       </w:pPr>
-                      <w:proofErr w:type="spellStart"/>
                       <w:r>
                         <w:rPr>
                           <w:rFonts w:ascii="Arial" w:hAnsi="Arial" w:cs="Arial"/>
@@ -5218,7 +5257,6 @@
                         </w:rPr>
                         <w:t>FreeRTOS</w:t>
                       </w:r>
-                      <w:proofErr w:type="spellEnd"/>
                       <w:r>
                         <w:rPr>
                           <w:rFonts w:ascii="Arial" w:hAnsi="Arial" w:cs="Arial"/>
@@ -5315,13 +5353,13 @@
         <mc:AlternateContent>
           <mc:Choice Requires="wps">
             <w:drawing>
-              <wp:anchor distT="0" distB="0" distL="114300" distR="114300" simplePos="0" relativeHeight="251772928" behindDoc="0" locked="0" layoutInCell="1" allowOverlap="1" wp14:anchorId="760CD906" wp14:editId="14F62658">
+              <wp:anchor distT="0" distB="0" distL="114300" distR="114300" simplePos="0" relativeHeight="251772928" behindDoc="0" locked="0" layoutInCell="1" allowOverlap="1" wp14:anchorId="760CD906" wp14:editId="2D5D75B9">
                 <wp:simplePos x="0" y="0"/>
                 <wp:positionH relativeFrom="margin">
-                  <wp:posOffset>-874395</wp:posOffset>
+                  <wp:posOffset>-941630</wp:posOffset>
                 </wp:positionH>
                 <wp:positionV relativeFrom="page">
-                  <wp:posOffset>4411980</wp:posOffset>
+                  <wp:posOffset>4432150</wp:posOffset>
                 </wp:positionV>
                 <wp:extent cx="4122420" cy="175260"/>
                 <wp:effectExtent l="0" t="0" r="11430" b="15240"/>
@@ -5497,7 +5535,7 @@
           </mc:Choice>
           <mc:Fallback>
             <w:pict>
-              <v:rect w14:anchorId="760CD906" id="_x0000_s1041" style="position:absolute;margin-left:-68.85pt;margin-top:347.4pt;width:324.6pt;height:13.8pt;z-index:251772928;visibility:visible;mso-wrap-style:square;mso-width-percent:0;mso-height-percent:0;mso-wrap-distance-left:9pt;mso-wrap-distance-top:0;mso-wrap-distance-right:9pt;mso-wrap-distance-bottom:0;mso-position-horizontal:absolute;mso-position-horizontal-relative:margin;mso-position-vertical:absolute;mso-position-vertical-relative:page;mso-width-percent:0;mso-height-percent:0;mso-width-relative:margin;mso-height-relative:margin;v-text-anchor:top" o:gfxdata="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" filled="f" stroked="f">
+              <v:rect w14:anchorId="760CD906" id="_x0000_s1041" style="position:absolute;margin-left:-74.15pt;margin-top:349pt;width:324.6pt;height:13.8pt;z-index:251772928;visibility:visible;mso-wrap-style:square;mso-width-percent:0;mso-height-percent:0;mso-wrap-distance-left:9pt;mso-wrap-distance-top:0;mso-wrap-distance-right:9pt;mso-wrap-distance-bottom:0;mso-position-horizontal:absolute;mso-position-horizontal-relative:margin;mso-position-vertical:absolute;mso-position-vertical-relative:page;mso-width-percent:0;mso-height-percent:0;mso-width-relative:margin;mso-height-relative:margin;v-text-anchor:top" o:gfxdata="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" filled="f" stroked="f">
                 <v:textbox inset="0,0,0,0">
                   <w:txbxContent>
                     <w:p>
@@ -6356,13 +6394,13 @@
         <mc:AlternateContent>
           <mc:Choice Requires="wps">
             <w:drawing>
-              <wp:anchor distT="0" distB="0" distL="114300" distR="114300" simplePos="0" relativeHeight="251920384" behindDoc="0" locked="0" layoutInCell="1" allowOverlap="1" wp14:anchorId="0CBA0832" wp14:editId="13AA92D1">
+              <wp:anchor distT="0" distB="0" distL="114300" distR="114300" simplePos="0" relativeHeight="251920384" behindDoc="0" locked="0" layoutInCell="1" allowOverlap="1" wp14:anchorId="0CBA0832" wp14:editId="6B307DE2">
                 <wp:simplePos x="0" y="0"/>
                 <wp:positionH relativeFrom="margin">
-                  <wp:posOffset>-889635</wp:posOffset>
+                  <wp:posOffset>-936438</wp:posOffset>
                 </wp:positionH>
                 <wp:positionV relativeFrom="page">
-                  <wp:posOffset>5821680</wp:posOffset>
+                  <wp:posOffset>5828403</wp:posOffset>
                 </wp:positionV>
                 <wp:extent cx="4434840" cy="175260"/>
                 <wp:effectExtent l="0" t="0" r="3810" b="15240"/>
@@ -6500,7 +6538,7 @@
           </mc:Choice>
           <mc:Fallback>
             <w:pict>
-              <v:rect w14:anchorId="0CBA0832" id="_x0000_s1043" style="position:absolute;margin-left:-70.05pt;margin-top:458.4pt;width:349.2pt;height:13.8pt;z-index:251920384;visibility:visible;mso-wrap-style:square;mso-width-percent:0;mso-height-percent:0;mso-wrap-distance-left:9pt;mso-wrap-distance-top:0;mso-wrap-distance-right:9pt;mso-wrap-distance-bottom:0;mso-position-horizontal:absolute;mso-position-horizontal-relative:margin;mso-position-vertical:absolute;mso-position-vertical-relative:page;mso-width-percent:0;mso-height-percent:0;mso-width-relative:margin;mso-height-relative:margin;v-text-anchor:top" o:gfxdata="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" filled="f" stroked="f">
+              <v:rect w14:anchorId="0CBA0832" id="_x0000_s1043" style="position:absolute;margin-left:-73.75pt;margin-top:458.95pt;width:349.2pt;height:13.8pt;z-index:251920384;visibility:visible;mso-wrap-style:square;mso-width-percent:0;mso-height-percent:0;mso-wrap-distance-left:9pt;mso-wrap-distance-top:0;mso-wrap-distance-right:9pt;mso-wrap-distance-bottom:0;mso-position-horizontal:absolute;mso-position-horizontal-relative:margin;mso-position-vertical:absolute;mso-position-vertical-relative:page;mso-width-percent:0;mso-height-percent:0;mso-width-relative:margin;mso-height-relative:margin;v-text-anchor:top" o:gfxdata="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" filled="f" stroked="f">
                 <v:textbox inset="0,0,0,0">
                   <w:txbxContent>
                     <w:p>
@@ -8136,7 +8174,7 @@
         <mc:AlternateContent>
           <mc:Choice Requires="wps">
             <w:drawing>
-              <wp:anchor distT="0" distB="0" distL="114300" distR="114300" simplePos="0" relativeHeight="251932672" behindDoc="0" locked="0" layoutInCell="1" allowOverlap="1" wp14:anchorId="475F9F0A" wp14:editId="09F3DC3B">
+              <wp:anchor distT="0" distB="0" distL="114300" distR="114300" simplePos="0" relativeHeight="251932672" behindDoc="0" locked="0" layoutInCell="1" allowOverlap="1" wp14:anchorId="475F9F0A" wp14:editId="7183B999">
                 <wp:simplePos x="0" y="0"/>
                 <wp:positionH relativeFrom="margin">
                   <wp:posOffset>-782582</wp:posOffset>
@@ -8296,6 +8334,13 @@
           </mc:Fallback>
         </mc:AlternateContent>
       </w:r>
+    </w:p>
+    <w:p>
+      <w:pPr>
+        <w:tabs>
+          <w:tab w:val="left" w:pos="2995"/>
+        </w:tabs>
+      </w:pPr>
       <w:r>
         <w:rPr>
           <w:noProof/>
@@ -8304,205 +8349,13 @@
         <mc:AlternateContent>
           <mc:Choice Requires="wps">
             <w:drawing>
-              <wp:anchor distT="0" distB="0" distL="114300" distR="114300" simplePos="0" relativeHeight="251939840" behindDoc="0" locked="0" layoutInCell="1" allowOverlap="1" wp14:anchorId="343B12EF" wp14:editId="1F1E0A01">
+              <wp:anchor distT="0" distB="0" distL="114300" distR="114300" simplePos="0" relativeHeight="251933696" behindDoc="0" locked="0" layoutInCell="1" allowOverlap="1" wp14:anchorId="55441125" wp14:editId="0EF6346C">
                 <wp:simplePos x="0" y="0"/>
                 <wp:positionH relativeFrom="margin">
-                  <wp:posOffset>3688080</wp:posOffset>
+                  <wp:posOffset>3588123</wp:posOffset>
                 </wp:positionH>
                 <wp:positionV relativeFrom="page">
-                  <wp:posOffset>8242300</wp:posOffset>
-                </wp:positionV>
-                <wp:extent cx="1992630" cy="200660"/>
-                <wp:effectExtent l="0" t="0" r="7620" b="8890"/>
-                <wp:wrapNone/>
-                <wp:docPr id="3" name="Rectangle 11"/>
-                <wp:cNvGraphicFramePr>
-                  <a:graphicFrameLocks xmlns:a="http://schemas.openxmlformats.org/drawingml/2006/main"/>
-                </wp:cNvGraphicFramePr>
-                <a:graphic xmlns:a="http://schemas.openxmlformats.org/drawingml/2006/main">
-                  <a:graphicData uri="http://schemas.microsoft.com/office/word/2010/wordprocessingShape">
-                    <wps:wsp>
-                      <wps:cNvSpPr>
-                        <a:spLocks noChangeArrowheads="1"/>
-                      </wps:cNvSpPr>
-                      <wps:spPr bwMode="auto">
-                        <a:xfrm>
-                          <a:off x="0" y="0"/>
-                          <a:ext cx="1992630" cy="200660"/>
-                        </a:xfrm>
-                        <a:prstGeom prst="rect">
-                          <a:avLst/>
-                        </a:prstGeom>
-                        <a:noFill/>
-                        <a:ln>
-                          <a:noFill/>
-                        </a:ln>
-                        <a:extLst>
-                          <a:ext uri="{909E8E84-426E-40DD-AFC4-6F175D3DCCD1}">
-                            <a14:hiddenFill xmlns:a14="http://schemas.microsoft.com/office/drawing/2010/main">
-                              <a:solidFill>
-                                <a:srgbClr val="FFFFFF"/>
-                              </a:solidFill>
-                            </a14:hiddenFill>
-                          </a:ext>
-                          <a:ext uri="{91240B29-F687-4F45-9708-019B960494DF}">
-                            <a14:hiddenLine xmlns:a14="http://schemas.microsoft.com/office/drawing/2010/main" w="9525">
-                              <a:solidFill>
-                                <a:srgbClr val="000000"/>
-                              </a:solidFill>
-                              <a:miter lim="800000"/>
-                              <a:headEnd/>
-                              <a:tailEnd/>
-                            </a14:hiddenLine>
-                          </a:ext>
-                        </a:extLst>
-                      </wps:spPr>
-                      <wps:txbx>
-                        <w:txbxContent>
-                          <w:p>
-                            <w:pPr>
-                              <w:rPr>
-                                <w:rFonts w:ascii="Arial" w:hAnsi="Arial" w:cs="Arial"/>
-                                <w:color w:val="FFFFFF" w:themeColor="background1"/>
-                                <w:sz w:val="20"/>
-                                <w:szCs w:val="20"/>
-                              </w:rPr>
-                            </w:pPr>
-                            <w:r>
-                              <w:rPr>
-                                <w:rFonts w:ascii="Arial" w:hAnsi="Arial" w:cs="Arial"/>
-                                <w:color w:val="FFFFFF" w:themeColor="background1"/>
-                                <w:sz w:val="20"/>
-                                <w:szCs w:val="20"/>
-                                <w:lang w:val="en-US"/>
-                              </w:rPr>
-                              <w:t>English</w:t>
-                            </w:r>
-                            <w:r>
-                              <w:rPr>
-                                <w:rFonts w:ascii="Arial" w:hAnsi="Arial" w:cs="Arial"/>
-                                <w:color w:val="FFFFFF" w:themeColor="background1"/>
-                                <w:sz w:val="20"/>
-                                <w:szCs w:val="20"/>
-                              </w:rPr>
-                              <w:t>:</w:t>
-                            </w:r>
-                            <w:r>
-                              <w:rPr>
-                                <w:rFonts w:ascii="Arial" w:hAnsi="Arial" w:cs="Arial"/>
-                                <w:color w:val="FFFFFF" w:themeColor="background1"/>
-                                <w:sz w:val="20"/>
-                                <w:szCs w:val="20"/>
-                              </w:rPr>
-                              <w:t xml:space="preserve"> </w:t>
-                            </w:r>
-                            <w:r>
-                              <w:rPr>
-                                <w:rFonts w:ascii="Arial" w:hAnsi="Arial" w:cs="Arial"/>
-                                <w:color w:val="FFFFFF" w:themeColor="background1"/>
-                                <w:sz w:val="20"/>
-                                <w:szCs w:val="20"/>
-                                <w:lang w:val="en-US"/>
-                              </w:rPr>
-                              <w:t>Advance</w:t>
-                            </w:r>
-                          </w:p>
-                        </w:txbxContent>
-                      </wps:txbx>
-                      <wps:bodyPr vert="horz" wrap="square" lIns="0" tIns="0" rIns="0" bIns="0" numCol="1" anchor="t" anchorCtr="0" compatLnSpc="1">
-                        <a:prstTxWarp prst="textNoShape">
-                          <a:avLst/>
-                        </a:prstTxWarp>
-                        <a:noAutofit/>
-                      </wps:bodyPr>
-                    </wps:wsp>
-                  </a:graphicData>
-                </a:graphic>
-                <wp14:sizeRelH relativeFrom="margin">
-                  <wp14:pctWidth>0</wp14:pctWidth>
-                </wp14:sizeRelH>
-                <wp14:sizeRelV relativeFrom="margin">
-                  <wp14:pctHeight>0</wp14:pctHeight>
-                </wp14:sizeRelV>
-              </wp:anchor>
-            </w:drawing>
-          </mc:Choice>
-          <mc:Fallback>
-            <w:pict>
-              <v:rect w14:anchorId="343B12EF" id="_x0000_s1048" style="position:absolute;margin-left:290.4pt;margin-top:649pt;width:156.9pt;height:15.8pt;z-index:251939840;visibility:visible;mso-wrap-style:square;mso-width-percent:0;mso-height-percent:0;mso-wrap-distance-left:9pt;mso-wrap-distance-top:0;mso-wrap-distance-right:9pt;mso-wrap-distance-bottom:0;mso-position-horizontal:absolute;mso-position-horizontal-relative:margin;mso-position-vertical:absolute;mso-position-vertical-relative:page;mso-width-percent:0;mso-height-percent:0;mso-width-relative:margin;mso-height-relative:margin;v-text-anchor:top" o:gfxdata="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" filled="f" stroked="f">
-                <v:textbox inset="0,0,0,0">
-                  <w:txbxContent>
-                    <w:p>
-                      <w:pPr>
-                        <w:rPr>
-                          <w:rFonts w:ascii="Arial" w:hAnsi="Arial" w:cs="Arial"/>
-                          <w:color w:val="FFFFFF" w:themeColor="background1"/>
-                          <w:sz w:val="20"/>
-                          <w:szCs w:val="20"/>
-                        </w:rPr>
-                      </w:pPr>
-                      <w:r>
-                        <w:rPr>
-                          <w:rFonts w:ascii="Arial" w:hAnsi="Arial" w:cs="Arial"/>
-                          <w:color w:val="FFFFFF" w:themeColor="background1"/>
-                          <w:sz w:val="20"/>
-                          <w:szCs w:val="20"/>
-                          <w:lang w:val="en-US"/>
-                        </w:rPr>
-                        <w:t>English</w:t>
-                      </w:r>
-                      <w:r>
-                        <w:rPr>
-                          <w:rFonts w:ascii="Arial" w:hAnsi="Arial" w:cs="Arial"/>
-                          <w:color w:val="FFFFFF" w:themeColor="background1"/>
-                          <w:sz w:val="20"/>
-                          <w:szCs w:val="20"/>
-                        </w:rPr>
-                        <w:t>:</w:t>
-                      </w:r>
-                      <w:r>
-                        <w:rPr>
-                          <w:rFonts w:ascii="Arial" w:hAnsi="Arial" w:cs="Arial"/>
-                          <w:color w:val="FFFFFF" w:themeColor="background1"/>
-                          <w:sz w:val="20"/>
-                          <w:szCs w:val="20"/>
-                        </w:rPr>
-                        <w:t xml:space="preserve"> </w:t>
-                      </w:r>
-                      <w:r>
-                        <w:rPr>
-                          <w:rFonts w:ascii="Arial" w:hAnsi="Arial" w:cs="Arial"/>
-                          <w:color w:val="FFFFFF" w:themeColor="background1"/>
-                          <w:sz w:val="20"/>
-                          <w:szCs w:val="20"/>
-                          <w:lang w:val="en-US"/>
-                        </w:rPr>
-                        <w:t>Advance</w:t>
-                      </w:r>
-                    </w:p>
-                  </w:txbxContent>
-                </v:textbox>
-                <w10:wrap anchorx="margin" anchory="page"/>
-              </v:rect>
-            </w:pict>
-          </mc:Fallback>
-        </mc:AlternateContent>
-      </w:r>
-      <w:r>
-        <w:rPr>
-          <w:noProof/>
-          <w:lang w:val="es-MX" w:eastAsia="ja-JP"/>
-        </w:rPr>
-        <mc:AlternateContent>
-          <mc:Choice Requires="wps">
-            <w:drawing>
-              <wp:anchor distT="0" distB="0" distL="114300" distR="114300" simplePos="0" relativeHeight="251933696" behindDoc="0" locked="0" layoutInCell="1" allowOverlap="1" wp14:anchorId="55441125" wp14:editId="7718C84C">
-                <wp:simplePos x="0" y="0"/>
-                <wp:positionH relativeFrom="margin">
-                  <wp:posOffset>3695700</wp:posOffset>
-                </wp:positionH>
-                <wp:positionV relativeFrom="page">
-                  <wp:posOffset>7968615</wp:posOffset>
+                  <wp:posOffset>8526668</wp:posOffset>
                 </wp:positionV>
                 <wp:extent cx="1278890" cy="253365"/>
                 <wp:effectExtent l="0" t="0" r="16510" b="13335"/>
@@ -8598,7 +8451,7 @@
           </mc:Choice>
           <mc:Fallback>
             <w:pict>
-              <v:rect w14:anchorId="55441125" id="_x0000_s1049" style="position:absolute;margin-left:291pt;margin-top:627.45pt;width:100.7pt;height:19.95pt;z-index:251933696;visibility:visible;mso-wrap-style:square;mso-width-percent:0;mso-height-percent:0;mso-wrap-distance-left:9pt;mso-wrap-distance-top:0;mso-wrap-distance-right:9pt;mso-wrap-distance-bottom:0;mso-position-horizontal:absolute;mso-position-horizontal-relative:margin;mso-position-vertical:absolute;mso-position-vertical-relative:page;mso-width-percent:0;mso-height-percent:0;mso-width-relative:margin;mso-height-relative:margin;v-text-anchor:top" o:gfxdata="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" filled="f" stroked="f">
+              <v:rect w14:anchorId="55441125" id="_x0000_s1048" style="position:absolute;margin-left:282.55pt;margin-top:671.4pt;width:100.7pt;height:19.95pt;z-index:251933696;visibility:visible;mso-wrap-style:square;mso-width-percent:0;mso-height-percent:0;mso-wrap-distance-left:9pt;mso-wrap-distance-top:0;mso-wrap-distance-right:9pt;mso-wrap-distance-bottom:0;mso-position-horizontal:absolute;mso-position-horizontal-relative:margin;mso-position-vertical:absolute;mso-position-vertical-relative:page;mso-width-percent:0;mso-height-percent:0;mso-width-relative:margin;mso-height-relative:margin;v-text-anchor:top" o:gfxdata="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" filled="f" stroked="f">
                 <v:textbox inset="0,0,0,0">
                   <w:txbxContent>
                     <w:p>
@@ -8634,13 +8487,6 @@
           </mc:Fallback>
         </mc:AlternateContent>
       </w:r>
-    </w:p>
-    <w:p>
-      <w:pPr>
-        <w:tabs>
-          <w:tab w:val="left" w:pos="2995"/>
-        </w:tabs>
-      </w:pPr>
       <w:r>
         <w:rPr>
           <w:noProof/>
@@ -8649,7 +8495,803 @@
         <mc:AlternateContent>
           <mc:Choice Requires="wps">
             <w:drawing>
-              <wp:anchor distT="0" distB="0" distL="114300" distR="114300" simplePos="0" relativeHeight="251961344" behindDoc="0" locked="0" layoutInCell="1" allowOverlap="1" wp14:anchorId="62EAEEE2" wp14:editId="03385A82">
+              <wp:anchor distT="0" distB="0" distL="114300" distR="114300" simplePos="0" relativeHeight="251939840" behindDoc="0" locked="0" layoutInCell="1" allowOverlap="1" wp14:anchorId="343B12EF" wp14:editId="6803F1D0">
+                <wp:simplePos x="0" y="0"/>
+                <wp:positionH relativeFrom="margin">
+                  <wp:posOffset>3620845</wp:posOffset>
+                </wp:positionH>
+                <wp:positionV relativeFrom="page">
+                  <wp:posOffset>8786906</wp:posOffset>
+                </wp:positionV>
+                <wp:extent cx="1992630" cy="200660"/>
+                <wp:effectExtent l="0" t="0" r="7620" b="8890"/>
+                <wp:wrapNone/>
+                <wp:docPr id="3" name="Rectangle 11"/>
+                <wp:cNvGraphicFramePr>
+                  <a:graphicFrameLocks xmlns:a="http://schemas.openxmlformats.org/drawingml/2006/main"/>
+                </wp:cNvGraphicFramePr>
+                <a:graphic xmlns:a="http://schemas.openxmlformats.org/drawingml/2006/main">
+                  <a:graphicData uri="http://schemas.microsoft.com/office/word/2010/wordprocessingShape">
+                    <wps:wsp>
+                      <wps:cNvSpPr>
+                        <a:spLocks noChangeArrowheads="1"/>
+                      </wps:cNvSpPr>
+                      <wps:spPr bwMode="auto">
+                        <a:xfrm>
+                          <a:off x="0" y="0"/>
+                          <a:ext cx="1992630" cy="200660"/>
+                        </a:xfrm>
+                        <a:prstGeom prst="rect">
+                          <a:avLst/>
+                        </a:prstGeom>
+                        <a:noFill/>
+                        <a:ln>
+                          <a:noFill/>
+                        </a:ln>
+                        <a:extLst>
+                          <a:ext uri="{909E8E84-426E-40DD-AFC4-6F175D3DCCD1}">
+                            <a14:hiddenFill xmlns:a14="http://schemas.microsoft.com/office/drawing/2010/main">
+                              <a:solidFill>
+                                <a:srgbClr val="FFFFFF"/>
+                              </a:solidFill>
+                            </a14:hiddenFill>
+                          </a:ext>
+                          <a:ext uri="{91240B29-F687-4F45-9708-019B960494DF}">
+                            <a14:hiddenLine xmlns:a14="http://schemas.microsoft.com/office/drawing/2010/main" w="9525">
+                              <a:solidFill>
+                                <a:srgbClr val="000000"/>
+                              </a:solidFill>
+                              <a:miter lim="800000"/>
+                              <a:headEnd/>
+                              <a:tailEnd/>
+                            </a14:hiddenLine>
+                          </a:ext>
+                        </a:extLst>
+                      </wps:spPr>
+                      <wps:txbx>
+                        <w:txbxContent>
+                          <w:p>
+                            <w:pPr>
+                              <w:rPr>
+                                <w:rFonts w:ascii="Arial" w:hAnsi="Arial" w:cs="Arial"/>
+                                <w:color w:val="FFFFFF" w:themeColor="background1"/>
+                                <w:sz w:val="20"/>
+                                <w:szCs w:val="20"/>
+                              </w:rPr>
+                            </w:pPr>
+                            <w:r>
+                              <w:rPr>
+                                <w:rFonts w:ascii="Arial" w:hAnsi="Arial" w:cs="Arial"/>
+                                <w:color w:val="FFFFFF" w:themeColor="background1"/>
+                                <w:sz w:val="20"/>
+                                <w:szCs w:val="20"/>
+                                <w:lang w:val="en-US"/>
+                              </w:rPr>
+                              <w:t>English</w:t>
+                            </w:r>
+                            <w:r>
+                              <w:rPr>
+                                <w:rFonts w:ascii="Arial" w:hAnsi="Arial" w:cs="Arial"/>
+                                <w:color w:val="FFFFFF" w:themeColor="background1"/>
+                                <w:sz w:val="20"/>
+                                <w:szCs w:val="20"/>
+                              </w:rPr>
+                              <w:t>:</w:t>
+                            </w:r>
+                            <w:r>
+                              <w:rPr>
+                                <w:rFonts w:ascii="Arial" w:hAnsi="Arial" w:cs="Arial"/>
+                                <w:color w:val="FFFFFF" w:themeColor="background1"/>
+                                <w:sz w:val="20"/>
+                                <w:szCs w:val="20"/>
+                              </w:rPr>
+                              <w:t xml:space="preserve"> </w:t>
+                            </w:r>
+                            <w:r>
+                              <w:rPr>
+                                <w:rFonts w:ascii="Arial" w:hAnsi="Arial" w:cs="Arial"/>
+                                <w:color w:val="FFFFFF" w:themeColor="background1"/>
+                                <w:sz w:val="20"/>
+                                <w:szCs w:val="20"/>
+                                <w:lang w:val="en-US"/>
+                              </w:rPr>
+                              <w:t>Advance</w:t>
+                            </w:r>
+                          </w:p>
+                        </w:txbxContent>
+                      </wps:txbx>
+                      <wps:bodyPr vert="horz" wrap="square" lIns="0" tIns="0" rIns="0" bIns="0" numCol="1" anchor="t" anchorCtr="0" compatLnSpc="1">
+                        <a:prstTxWarp prst="textNoShape">
+                          <a:avLst/>
+                        </a:prstTxWarp>
+                        <a:noAutofit/>
+                      </wps:bodyPr>
+                    </wps:wsp>
+                  </a:graphicData>
+                </a:graphic>
+                <wp14:sizeRelH relativeFrom="margin">
+                  <wp14:pctWidth>0</wp14:pctWidth>
+                </wp14:sizeRelH>
+                <wp14:sizeRelV relativeFrom="margin">
+                  <wp14:pctHeight>0</wp14:pctHeight>
+                </wp14:sizeRelV>
+              </wp:anchor>
+            </w:drawing>
+          </mc:Choice>
+          <mc:Fallback>
+            <w:pict>
+              <v:rect w14:anchorId="343B12EF" id="_x0000_s1049" style="position:absolute;margin-left:285.1pt;margin-top:691.9pt;width:156.9pt;height:15.8pt;z-index:251939840;visibility:visible;mso-wrap-style:square;mso-width-percent:0;mso-height-percent:0;mso-wrap-distance-left:9pt;mso-wrap-distance-top:0;mso-wrap-distance-right:9pt;mso-wrap-distance-bottom:0;mso-position-horizontal:absolute;mso-position-horizontal-relative:margin;mso-position-vertical:absolute;mso-position-vertical-relative:page;mso-width-percent:0;mso-height-percent:0;mso-width-relative:margin;mso-height-relative:margin;v-text-anchor:top" o:gfxdata="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" filled="f" stroked="f">
+                <v:textbox inset="0,0,0,0">
+                  <w:txbxContent>
+                    <w:p>
+                      <w:pPr>
+                        <w:rPr>
+                          <w:rFonts w:ascii="Arial" w:hAnsi="Arial" w:cs="Arial"/>
+                          <w:color w:val="FFFFFF" w:themeColor="background1"/>
+                          <w:sz w:val="20"/>
+                          <w:szCs w:val="20"/>
+                        </w:rPr>
+                      </w:pPr>
+                      <w:r>
+                        <w:rPr>
+                          <w:rFonts w:ascii="Arial" w:hAnsi="Arial" w:cs="Arial"/>
+                          <w:color w:val="FFFFFF" w:themeColor="background1"/>
+                          <w:sz w:val="20"/>
+                          <w:szCs w:val="20"/>
+                          <w:lang w:val="en-US"/>
+                        </w:rPr>
+                        <w:t>English</w:t>
+                      </w:r>
+                      <w:r>
+                        <w:rPr>
+                          <w:rFonts w:ascii="Arial" w:hAnsi="Arial" w:cs="Arial"/>
+                          <w:color w:val="FFFFFF" w:themeColor="background1"/>
+                          <w:sz w:val="20"/>
+                          <w:szCs w:val="20"/>
+                        </w:rPr>
+                        <w:t>:</w:t>
+                      </w:r>
+                      <w:r>
+                        <w:rPr>
+                          <w:rFonts w:ascii="Arial" w:hAnsi="Arial" w:cs="Arial"/>
+                          <w:color w:val="FFFFFF" w:themeColor="background1"/>
+                          <w:sz w:val="20"/>
+                          <w:szCs w:val="20"/>
+                        </w:rPr>
+                        <w:t xml:space="preserve"> </w:t>
+                      </w:r>
+                      <w:r>
+                        <w:rPr>
+                          <w:rFonts w:ascii="Arial" w:hAnsi="Arial" w:cs="Arial"/>
+                          <w:color w:val="FFFFFF" w:themeColor="background1"/>
+                          <w:sz w:val="20"/>
+                          <w:szCs w:val="20"/>
+                          <w:lang w:val="en-US"/>
+                        </w:rPr>
+                        <w:t>Advance</w:t>
+                      </w:r>
+                    </w:p>
+                  </w:txbxContent>
+                </v:textbox>
+                <w10:wrap anchorx="margin" anchory="page"/>
+              </v:rect>
+            </w:pict>
+          </mc:Fallback>
+        </mc:AlternateContent>
+      </w:r>
+      <w:r>
+        <w:rPr>
+          <w:noProof/>
+          <w:lang w:val="es-MX" w:eastAsia="ja-JP"/>
+        </w:rPr>
+        <mc:AlternateContent>
+          <mc:Choice Requires="wps">
+            <w:drawing>
+              <wp:anchor distT="0" distB="0" distL="114300" distR="114300" simplePos="0" relativeHeight="251940864" behindDoc="0" locked="0" layoutInCell="1" allowOverlap="1" wp14:anchorId="3E9EF341" wp14:editId="5923ABF6">
+                <wp:simplePos x="0" y="0"/>
+                <wp:positionH relativeFrom="margin">
+                  <wp:posOffset>3620583</wp:posOffset>
+                </wp:positionH>
+                <wp:positionV relativeFrom="page">
+                  <wp:posOffset>8955966</wp:posOffset>
+                </wp:positionV>
+                <wp:extent cx="1992630" cy="200660"/>
+                <wp:effectExtent l="0" t="0" r="7620" b="8890"/>
+                <wp:wrapNone/>
+                <wp:docPr id="4" name="Rectangle 11"/>
+                <wp:cNvGraphicFramePr>
+                  <a:graphicFrameLocks xmlns:a="http://schemas.openxmlformats.org/drawingml/2006/main"/>
+                </wp:cNvGraphicFramePr>
+                <a:graphic xmlns:a="http://schemas.openxmlformats.org/drawingml/2006/main">
+                  <a:graphicData uri="http://schemas.microsoft.com/office/word/2010/wordprocessingShape">
+                    <wps:wsp>
+                      <wps:cNvSpPr>
+                        <a:spLocks noChangeArrowheads="1"/>
+                      </wps:cNvSpPr>
+                      <wps:spPr bwMode="auto">
+                        <a:xfrm>
+                          <a:off x="0" y="0"/>
+                          <a:ext cx="1992630" cy="200660"/>
+                        </a:xfrm>
+                        <a:prstGeom prst="rect">
+                          <a:avLst/>
+                        </a:prstGeom>
+                        <a:noFill/>
+                        <a:ln>
+                          <a:noFill/>
+                        </a:ln>
+                        <a:extLst>
+                          <a:ext uri="{909E8E84-426E-40DD-AFC4-6F175D3DCCD1}">
+                            <a14:hiddenFill xmlns:a14="http://schemas.microsoft.com/office/drawing/2010/main">
+                              <a:solidFill>
+                                <a:srgbClr val="FFFFFF"/>
+                              </a:solidFill>
+                            </a14:hiddenFill>
+                          </a:ext>
+                          <a:ext uri="{91240B29-F687-4F45-9708-019B960494DF}">
+                            <a14:hiddenLine xmlns:a14="http://schemas.microsoft.com/office/drawing/2010/main" w="9525">
+                              <a:solidFill>
+                                <a:srgbClr val="000000"/>
+                              </a:solidFill>
+                              <a:miter lim="800000"/>
+                              <a:headEnd/>
+                              <a:tailEnd/>
+                            </a14:hiddenLine>
+                          </a:ext>
+                        </a:extLst>
+                      </wps:spPr>
+                      <wps:txbx>
+                        <w:txbxContent>
+                          <w:p>
+                            <w:pPr>
+                              <w:rPr>
+                                <w:rFonts w:ascii="Arial" w:hAnsi="Arial" w:cs="Arial"/>
+                                <w:color w:val="FFFFFF" w:themeColor="background1"/>
+                                <w:sz w:val="20"/>
+                                <w:szCs w:val="20"/>
+                              </w:rPr>
+                            </w:pPr>
+                            <w:r>
+                              <w:rPr>
+                                <w:rFonts w:ascii="Arial" w:hAnsi="Arial" w:cs="Arial"/>
+                                <w:color w:val="FFFFFF" w:themeColor="background1"/>
+                                <w:sz w:val="20"/>
+                                <w:szCs w:val="20"/>
+                                <w:lang w:val="en-US"/>
+                              </w:rPr>
+                              <w:t>Japanese</w:t>
+                            </w:r>
+                            <w:r>
+                              <w:rPr>
+                                <w:rFonts w:ascii="Arial" w:hAnsi="Arial" w:cs="Arial"/>
+                                <w:color w:val="FFFFFF" w:themeColor="background1"/>
+                                <w:sz w:val="20"/>
+                                <w:szCs w:val="20"/>
+                              </w:rPr>
+                              <w:t>:</w:t>
+                            </w:r>
+                            <w:r>
+                              <w:rPr>
+                                <w:rFonts w:ascii="Arial" w:hAnsi="Arial" w:cs="Arial"/>
+                                <w:color w:val="FFFFFF" w:themeColor="background1"/>
+                                <w:sz w:val="20"/>
+                                <w:szCs w:val="20"/>
+                              </w:rPr>
+                              <w:t xml:space="preserve"> </w:t>
+                            </w:r>
+                            <w:r>
+                              <w:rPr>
+                                <w:rFonts w:ascii="Arial" w:hAnsi="Arial" w:cs="Arial"/>
+                                <w:color w:val="FFFFFF" w:themeColor="background1"/>
+                                <w:sz w:val="20"/>
+                                <w:szCs w:val="20"/>
+                              </w:rPr>
+                              <w:t>Basic</w:t>
+                            </w:r>
+                          </w:p>
+                        </w:txbxContent>
+                      </wps:txbx>
+                      <wps:bodyPr vert="horz" wrap="square" lIns="0" tIns="0" rIns="0" bIns="0" numCol="1" anchor="t" anchorCtr="0" compatLnSpc="1">
+                        <a:prstTxWarp prst="textNoShape">
+                          <a:avLst/>
+                        </a:prstTxWarp>
+                        <a:noAutofit/>
+                      </wps:bodyPr>
+                    </wps:wsp>
+                  </a:graphicData>
+                </a:graphic>
+                <wp14:sizeRelH relativeFrom="margin">
+                  <wp14:pctWidth>0</wp14:pctWidth>
+                </wp14:sizeRelH>
+                <wp14:sizeRelV relativeFrom="margin">
+                  <wp14:pctHeight>0</wp14:pctHeight>
+                </wp14:sizeRelV>
+              </wp:anchor>
+            </w:drawing>
+          </mc:Choice>
+          <mc:Fallback>
+            <w:pict>
+              <v:rect w14:anchorId="3E9EF341" id="_x0000_s1050" style="position:absolute;margin-left:285.1pt;margin-top:705.2pt;width:156.9pt;height:15.8pt;z-index:251940864;visibility:visible;mso-wrap-style:square;mso-width-percent:0;mso-height-percent:0;mso-wrap-distance-left:9pt;mso-wrap-distance-top:0;mso-wrap-distance-right:9pt;mso-wrap-distance-bottom:0;mso-position-horizontal:absolute;mso-position-horizontal-relative:margin;mso-position-vertical:absolute;mso-position-vertical-relative:page;mso-width-percent:0;mso-height-percent:0;mso-width-relative:margin;mso-height-relative:margin;v-text-anchor:top" o:gfxdata="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" filled="f" stroked="f">
+                <v:textbox inset="0,0,0,0">
+                  <w:txbxContent>
+                    <w:p>
+                      <w:pPr>
+                        <w:rPr>
+                          <w:rFonts w:ascii="Arial" w:hAnsi="Arial" w:cs="Arial"/>
+                          <w:color w:val="FFFFFF" w:themeColor="background1"/>
+                          <w:sz w:val="20"/>
+                          <w:szCs w:val="20"/>
+                        </w:rPr>
+                      </w:pPr>
+                      <w:r>
+                        <w:rPr>
+                          <w:rFonts w:ascii="Arial" w:hAnsi="Arial" w:cs="Arial"/>
+                          <w:color w:val="FFFFFF" w:themeColor="background1"/>
+                          <w:sz w:val="20"/>
+                          <w:szCs w:val="20"/>
+                          <w:lang w:val="en-US"/>
+                        </w:rPr>
+                        <w:t>Japanese</w:t>
+                      </w:r>
+                      <w:r>
+                        <w:rPr>
+                          <w:rFonts w:ascii="Arial" w:hAnsi="Arial" w:cs="Arial"/>
+                          <w:color w:val="FFFFFF" w:themeColor="background1"/>
+                          <w:sz w:val="20"/>
+                          <w:szCs w:val="20"/>
+                        </w:rPr>
+                        <w:t>:</w:t>
+                      </w:r>
+                      <w:r>
+                        <w:rPr>
+                          <w:rFonts w:ascii="Arial" w:hAnsi="Arial" w:cs="Arial"/>
+                          <w:color w:val="FFFFFF" w:themeColor="background1"/>
+                          <w:sz w:val="20"/>
+                          <w:szCs w:val="20"/>
+                        </w:rPr>
+                        <w:t xml:space="preserve"> </w:t>
+                      </w:r>
+                      <w:r>
+                        <w:rPr>
+                          <w:rFonts w:ascii="Arial" w:hAnsi="Arial" w:cs="Arial"/>
+                          <w:color w:val="FFFFFF" w:themeColor="background1"/>
+                          <w:sz w:val="20"/>
+                          <w:szCs w:val="20"/>
+                        </w:rPr>
+                        <w:t>Basic</w:t>
+                      </w:r>
+                    </w:p>
+                  </w:txbxContent>
+                </v:textbox>
+                <w10:wrap anchorx="margin" anchory="page"/>
+              </v:rect>
+            </w:pict>
+          </mc:Fallback>
+        </mc:AlternateContent>
+      </w:r>
+      <w:r>
+        <w:rPr>
+          <w:noProof/>
+          <w:lang w:val="es-MX" w:eastAsia="ja-JP"/>
+        </w:rPr>
+        <mc:AlternateContent>
+          <mc:Choice Requires="wps">
+            <w:drawing>
+              <wp:anchor distT="0" distB="0" distL="114300" distR="114300" simplePos="0" relativeHeight="251963392" behindDoc="0" locked="0" layoutInCell="1" allowOverlap="1" wp14:anchorId="15609FA6" wp14:editId="57705B97">
+                <wp:simplePos x="0" y="0"/>
+                <wp:positionH relativeFrom="margin">
+                  <wp:posOffset>3599142</wp:posOffset>
+                </wp:positionH>
+                <wp:positionV relativeFrom="page">
+                  <wp:posOffset>9186807</wp:posOffset>
+                </wp:positionV>
+                <wp:extent cx="1278890" cy="253365"/>
+                <wp:effectExtent l="0" t="0" r="16510" b="13335"/>
+                <wp:wrapNone/>
+                <wp:docPr id="38" name="Rectangle 1045"/>
+                <wp:cNvGraphicFramePr>
+                  <a:graphicFrameLocks xmlns:a="http://schemas.openxmlformats.org/drawingml/2006/main"/>
+                </wp:cNvGraphicFramePr>
+                <a:graphic xmlns:a="http://schemas.openxmlformats.org/drawingml/2006/main">
+                  <a:graphicData uri="http://schemas.microsoft.com/office/word/2010/wordprocessingShape">
+                    <wps:wsp>
+                      <wps:cNvSpPr>
+                        <a:spLocks noChangeArrowheads="1"/>
+                      </wps:cNvSpPr>
+                      <wps:spPr bwMode="auto">
+                        <a:xfrm>
+                          <a:off x="0" y="0"/>
+                          <a:ext cx="1278890" cy="253365"/>
+                        </a:xfrm>
+                        <a:prstGeom prst="rect">
+                          <a:avLst/>
+                        </a:prstGeom>
+                        <a:noFill/>
+                        <a:ln>
+                          <a:noFill/>
+                        </a:ln>
+                        <a:extLst>
+                          <a:ext uri="{909E8E84-426E-40DD-AFC4-6F175D3DCCD1}">
+                            <a14:hiddenFill xmlns:a14="http://schemas.microsoft.com/office/drawing/2010/main">
+                              <a:solidFill>
+                                <a:srgbClr val="FFFFFF"/>
+                              </a:solidFill>
+                            </a14:hiddenFill>
+                          </a:ext>
+                          <a:ext uri="{91240B29-F687-4F45-9708-019B960494DF}">
+                            <a14:hiddenLine xmlns:a14="http://schemas.microsoft.com/office/drawing/2010/main" w="9525">
+                              <a:solidFill>
+                                <a:srgbClr val="000000"/>
+                              </a:solidFill>
+                              <a:miter lim="800000"/>
+                              <a:headEnd/>
+                              <a:tailEnd/>
+                            </a14:hiddenLine>
+                          </a:ext>
+                        </a:extLst>
+                      </wps:spPr>
+                      <wps:txbx>
+                        <w:txbxContent>
+                          <w:p>
+                            <w:pPr>
+                              <w:pStyle w:val="NormalWeb"/>
+                              <w:kinsoku w:val="0"/>
+                              <w:overflowPunct w:val="0"/>
+                              <w:spacing w:before="0" w:beforeAutospacing="0" w:after="0" w:afterAutospacing="0"/>
+                              <w:textAlignment w:val="baseline"/>
+                              <w:rPr>
+                                <w:rFonts w:ascii="Arial" w:hAnsi="Arial" w:cs="Arial"/>
+                                <w:b/>
+                                <w:sz w:val="30"/>
+                                <w:szCs w:val="30"/>
+                              </w:rPr>
+                            </w:pPr>
+                            <w:r>
+                              <w:rPr>
+                                <w:rFonts w:ascii="Arial" w:hAnsi="Arial" w:cs="Arial"/>
+                                <w:b/>
+                                <w:kern w:val="24"/>
+                                <w:sz w:val="30"/>
+                                <w:szCs w:val="30"/>
+                              </w:rPr>
+                              <w:t>Aptitudes</w:t>
+                            </w:r>
+                          </w:p>
+                        </w:txbxContent>
+                      </wps:txbx>
+                      <wps:bodyPr vert="horz" wrap="square" lIns="0" tIns="0" rIns="0" bIns="0" numCol="1" anchor="t" anchorCtr="0" compatLnSpc="1">
+                        <a:prstTxWarp prst="textNoShape">
+                          <a:avLst/>
+                        </a:prstTxWarp>
+                        <a:noAutofit/>
+                      </wps:bodyPr>
+                    </wps:wsp>
+                  </a:graphicData>
+                </a:graphic>
+                <wp14:sizeRelH relativeFrom="margin">
+                  <wp14:pctWidth>0</wp14:pctWidth>
+                </wp14:sizeRelH>
+                <wp14:sizeRelV relativeFrom="margin">
+                  <wp14:pctHeight>0</wp14:pctHeight>
+                </wp14:sizeRelV>
+              </wp:anchor>
+            </w:drawing>
+          </mc:Choice>
+          <mc:Fallback>
+            <w:pict>
+              <v:rect w14:anchorId="15609FA6" id="_x0000_s1051" style="position:absolute;margin-left:283.4pt;margin-top:723.35pt;width:100.7pt;height:19.95pt;z-index:251963392;visibility:visible;mso-wrap-style:square;mso-width-percent:0;mso-height-percent:0;mso-wrap-distance-left:9pt;mso-wrap-distance-top:0;mso-wrap-distance-right:9pt;mso-wrap-distance-bottom:0;mso-position-horizontal:absolute;mso-position-horizontal-relative:margin;mso-position-vertical:absolute;mso-position-vertical-relative:page;mso-width-percent:0;mso-height-percent:0;mso-width-relative:margin;mso-height-relative:margin;v-text-anchor:top" o:gfxdata="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" filled="f" stroked="f">
+                <v:textbox inset="0,0,0,0">
+                  <w:txbxContent>
+                    <w:p>
+                      <w:pPr>
+                        <w:pStyle w:val="NormalWeb"/>
+                        <w:kinsoku w:val="0"/>
+                        <w:overflowPunct w:val="0"/>
+                        <w:spacing w:before="0" w:beforeAutospacing="0" w:after="0" w:afterAutospacing="0"/>
+                        <w:textAlignment w:val="baseline"/>
+                        <w:rPr>
+                          <w:rFonts w:ascii="Arial" w:hAnsi="Arial" w:cs="Arial"/>
+                          <w:b/>
+                          <w:sz w:val="30"/>
+                          <w:szCs w:val="30"/>
+                        </w:rPr>
+                      </w:pPr>
+                      <w:r>
+                        <w:rPr>
+                          <w:rFonts w:ascii="Arial" w:hAnsi="Arial" w:cs="Arial"/>
+                          <w:b/>
+                          <w:kern w:val="24"/>
+                          <w:sz w:val="30"/>
+                          <w:szCs w:val="30"/>
+                        </w:rPr>
+                        <w:t>Aptitudes</w:t>
+                      </w:r>
+                    </w:p>
+                  </w:txbxContent>
+                </v:textbox>
+                <w10:wrap anchorx="margin" anchory="page"/>
+              </v:rect>
+            </w:pict>
+          </mc:Fallback>
+        </mc:AlternateContent>
+      </w:r>
+      <w:r>
+        <w:rPr>
+          <w:noProof/>
+          <w:lang w:val="es-MX" w:eastAsia="ja-JP"/>
+        </w:rPr>
+        <mc:AlternateContent>
+          <mc:Choice Requires="wps">
+            <w:drawing>
+              <wp:anchor distT="0" distB="0" distL="114300" distR="114300" simplePos="0" relativeHeight="251965440" behindDoc="0" locked="0" layoutInCell="1" allowOverlap="1" wp14:anchorId="5020E6A8" wp14:editId="4C9B65E1">
+                <wp:simplePos x="0" y="0"/>
+                <wp:positionH relativeFrom="margin">
+                  <wp:posOffset>3598134</wp:posOffset>
+                </wp:positionH>
+                <wp:positionV relativeFrom="margin">
+                  <wp:posOffset>8619116</wp:posOffset>
+                </wp:positionV>
+                <wp:extent cx="2556510" cy="829733"/>
+                <wp:effectExtent l="0" t="0" r="15240" b="8890"/>
+                <wp:wrapNone/>
+                <wp:docPr id="39" name="Rectangle 11"/>
+                <wp:cNvGraphicFramePr>
+                  <a:graphicFrameLocks xmlns:a="http://schemas.openxmlformats.org/drawingml/2006/main"/>
+                </wp:cNvGraphicFramePr>
+                <a:graphic xmlns:a="http://schemas.openxmlformats.org/drawingml/2006/main">
+                  <a:graphicData uri="http://schemas.microsoft.com/office/word/2010/wordprocessingShape">
+                    <wps:wsp>
+                      <wps:cNvSpPr>
+                        <a:spLocks noChangeArrowheads="1"/>
+                      </wps:cNvSpPr>
+                      <wps:spPr bwMode="auto">
+                        <a:xfrm>
+                          <a:off x="0" y="0"/>
+                          <a:ext cx="2556510" cy="829733"/>
+                        </a:xfrm>
+                        <a:prstGeom prst="rect">
+                          <a:avLst/>
+                        </a:prstGeom>
+                        <a:noFill/>
+                        <a:ln>
+                          <a:noFill/>
+                        </a:ln>
+                        <a:extLst>
+                          <a:ext uri="{909E8E84-426E-40DD-AFC4-6F175D3DCCD1}">
+                            <a14:hiddenFill xmlns:a14="http://schemas.microsoft.com/office/drawing/2010/main">
+                              <a:solidFill>
+                                <a:srgbClr val="FFFFFF"/>
+                              </a:solidFill>
+                            </a14:hiddenFill>
+                          </a:ext>
+                          <a:ext uri="{91240B29-F687-4F45-9708-019B960494DF}">
+                            <a14:hiddenLine xmlns:a14="http://schemas.microsoft.com/office/drawing/2010/main" w="9525">
+                              <a:solidFill>
+                                <a:srgbClr val="000000"/>
+                              </a:solidFill>
+                              <a:miter lim="800000"/>
+                              <a:headEnd/>
+                              <a:tailEnd/>
+                            </a14:hiddenLine>
+                          </a:ext>
+                        </a:extLst>
+                      </wps:spPr>
+                      <wps:txbx>
+                        <w:txbxContent>
+                          <w:p>
+                            <w:pPr>
+                              <w:rPr>
+                                <w:rFonts w:ascii="Arial" w:hAnsi="Arial" w:cs="Arial"/>
+                                <w:color w:val="FFFFFF" w:themeColor="background1"/>
+                                <w:sz w:val="18"/>
+                                <w:lang w:val="en-US"/>
+                              </w:rPr>
+                            </w:pPr>
+                            <w:r>
+                              <w:rPr>
+                                <w:rFonts w:ascii="Arial" w:hAnsi="Arial" w:cs="Arial"/>
+                                <w:color w:val="FFFFFF" w:themeColor="background1"/>
+                                <w:sz w:val="18"/>
+                                <w:lang w:val="en-US"/>
+                              </w:rPr>
+                              <w:t>Leadership.</w:t>
+                            </w:r>
+                          </w:p>
+                          <w:p>
+                            <w:pPr>
+                              <w:rPr>
+                                <w:rFonts w:ascii="Arial" w:hAnsi="Arial" w:cs="Arial"/>
+                                <w:color w:val="FFFFFF" w:themeColor="background1"/>
+                                <w:sz w:val="18"/>
+                                <w:lang w:val="en-US"/>
+                              </w:rPr>
+                            </w:pPr>
+                            <w:r>
+                              <w:rPr>
+                                <w:rFonts w:ascii="Arial" w:hAnsi="Arial" w:cs="Arial"/>
+                                <w:color w:val="FFFFFF" w:themeColor="background1"/>
+                                <w:sz w:val="18"/>
+                                <w:lang w:val="en-US"/>
+                              </w:rPr>
+                              <w:t>Self-taught</w:t>
+                            </w:r>
+                            <w:r>
+                              <w:rPr>
+                                <w:rFonts w:ascii="Arial" w:hAnsi="Arial" w:cs="Arial"/>
+                                <w:color w:val="FFFFFF" w:themeColor="background1"/>
+                                <w:sz w:val="18"/>
+                                <w:lang w:val="en-US"/>
+                              </w:rPr>
+                              <w:t>.</w:t>
+                            </w:r>
+                          </w:p>
+                          <w:p>
+                            <w:pPr>
+                              <w:rPr>
+                                <w:rFonts w:ascii="Arial" w:hAnsi="Arial" w:cs="Arial"/>
+                                <w:color w:val="FFFFFF" w:themeColor="background1"/>
+                                <w:sz w:val="18"/>
+                                <w:lang w:val="en-US"/>
+                              </w:rPr>
+                            </w:pPr>
+                            <w:r>
+                              <w:rPr>
+                                <w:rFonts w:ascii="Arial" w:hAnsi="Arial" w:cs="Arial"/>
+                                <w:color w:val="FFFFFF" w:themeColor="background1"/>
+                                <w:sz w:val="18"/>
+                                <w:lang w:val="en-US"/>
+                              </w:rPr>
+                              <w:t>Companionship</w:t>
+                            </w:r>
+                            <w:r>
+                              <w:rPr>
+                                <w:rFonts w:ascii="Arial" w:hAnsi="Arial" w:cs="Arial"/>
+                                <w:color w:val="FFFFFF" w:themeColor="background1"/>
+                                <w:sz w:val="18"/>
+                                <w:lang w:val="en-US"/>
+                              </w:rPr>
+                              <w:t>.</w:t>
+                            </w:r>
+                          </w:p>
+                          <w:p>
+                            <w:pPr>
+                              <w:rPr>
+                                <w:rFonts w:ascii="Arial" w:hAnsi="Arial" w:cs="Arial"/>
+                                <w:color w:val="FFFFFF" w:themeColor="background1"/>
+                                <w:sz w:val="20"/>
+                                <w:szCs w:val="20"/>
+                                <w:lang w:val="en-US"/>
+                              </w:rPr>
+                            </w:pPr>
+                          </w:p>
+                        </w:txbxContent>
+                      </wps:txbx>
+                      <wps:bodyPr vert="horz" wrap="square" lIns="0" tIns="0" rIns="0" bIns="0" numCol="1" anchor="t" anchorCtr="0" compatLnSpc="1">
+                        <a:prstTxWarp prst="textNoShape">
+                          <a:avLst/>
+                        </a:prstTxWarp>
+                        <a:noAutofit/>
+                      </wps:bodyPr>
+                    </wps:wsp>
+                  </a:graphicData>
+                </a:graphic>
+                <wp14:sizeRelH relativeFrom="margin">
+                  <wp14:pctWidth>0</wp14:pctWidth>
+                </wp14:sizeRelH>
+                <wp14:sizeRelV relativeFrom="margin">
+                  <wp14:pctHeight>0</wp14:pctHeight>
+                </wp14:sizeRelV>
+              </wp:anchor>
+            </w:drawing>
+          </mc:Choice>
+          <mc:Fallback>
+            <w:pict>
+              <v:rect w14:anchorId="5020E6A8" id="_x0000_s1052" style="position:absolute;margin-left:283.3pt;margin-top:678.65pt;width:201.3pt;height:65.35pt;z-index:251965440;visibility:visible;mso-wrap-style:square;mso-width-percent:0;mso-height-percent:0;mso-wrap-distance-left:9pt;mso-wrap-distance-top:0;mso-wrap-distance-right:9pt;mso-wrap-distance-bottom:0;mso-position-horizontal:absolute;mso-position-horizontal-relative:margin;mso-position-vertical:absolute;mso-position-vertical-relative:margin;mso-width-percent:0;mso-height-percent:0;mso-width-relative:margin;mso-height-relative:margin;v-text-anchor:top" o:gfxdata="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" filled="f" stroked="f">
+                <v:textbox inset="0,0,0,0">
+                  <w:txbxContent>
+                    <w:p>
+                      <w:pPr>
+                        <w:rPr>
+                          <w:rFonts w:ascii="Arial" w:hAnsi="Arial" w:cs="Arial"/>
+                          <w:color w:val="FFFFFF" w:themeColor="background1"/>
+                          <w:sz w:val="18"/>
+                          <w:lang w:val="en-US"/>
+                        </w:rPr>
+                      </w:pPr>
+                      <w:r>
+                        <w:rPr>
+                          <w:rFonts w:ascii="Arial" w:hAnsi="Arial" w:cs="Arial"/>
+                          <w:color w:val="FFFFFF" w:themeColor="background1"/>
+                          <w:sz w:val="18"/>
+                          <w:lang w:val="en-US"/>
+                        </w:rPr>
+                        <w:t>Leadership.</w:t>
+                      </w:r>
+                    </w:p>
+                    <w:p>
+                      <w:pPr>
+                        <w:rPr>
+                          <w:rFonts w:ascii="Arial" w:hAnsi="Arial" w:cs="Arial"/>
+                          <w:color w:val="FFFFFF" w:themeColor="background1"/>
+                          <w:sz w:val="18"/>
+                          <w:lang w:val="en-US"/>
+                        </w:rPr>
+                      </w:pPr>
+                      <w:r>
+                        <w:rPr>
+                          <w:rFonts w:ascii="Arial" w:hAnsi="Arial" w:cs="Arial"/>
+                          <w:color w:val="FFFFFF" w:themeColor="background1"/>
+                          <w:sz w:val="18"/>
+                          <w:lang w:val="en-US"/>
+                        </w:rPr>
+                        <w:t>Self-taught</w:t>
+                      </w:r>
+                      <w:r>
+                        <w:rPr>
+                          <w:rFonts w:ascii="Arial" w:hAnsi="Arial" w:cs="Arial"/>
+                          <w:color w:val="FFFFFF" w:themeColor="background1"/>
+                          <w:sz w:val="18"/>
+                          <w:lang w:val="en-US"/>
+                        </w:rPr>
+                        <w:t>.</w:t>
+                      </w:r>
+                    </w:p>
+                    <w:p>
+                      <w:pPr>
+                        <w:rPr>
+                          <w:rFonts w:ascii="Arial" w:hAnsi="Arial" w:cs="Arial"/>
+                          <w:color w:val="FFFFFF" w:themeColor="background1"/>
+                          <w:sz w:val="18"/>
+                          <w:lang w:val="en-US"/>
+                        </w:rPr>
+                      </w:pPr>
+                      <w:r>
+                        <w:rPr>
+                          <w:rFonts w:ascii="Arial" w:hAnsi="Arial" w:cs="Arial"/>
+                          <w:color w:val="FFFFFF" w:themeColor="background1"/>
+                          <w:sz w:val="18"/>
+                          <w:lang w:val="en-US"/>
+                        </w:rPr>
+                        <w:t>Companionship</w:t>
+                      </w:r>
+                      <w:r>
+                        <w:rPr>
+                          <w:rFonts w:ascii="Arial" w:hAnsi="Arial" w:cs="Arial"/>
+                          <w:color w:val="FFFFFF" w:themeColor="background1"/>
+                          <w:sz w:val="18"/>
+                          <w:lang w:val="en-US"/>
+                        </w:rPr>
+                        <w:t>.</w:t>
+                      </w:r>
+                    </w:p>
+                    <w:p>
+                      <w:pPr>
+                        <w:rPr>
+                          <w:rFonts w:ascii="Arial" w:hAnsi="Arial" w:cs="Arial"/>
+                          <w:color w:val="FFFFFF" w:themeColor="background1"/>
+                          <w:sz w:val="20"/>
+                          <w:szCs w:val="20"/>
+                          <w:lang w:val="en-US"/>
+                        </w:rPr>
+                      </w:pPr>
+                    </w:p>
+                  </w:txbxContent>
+                </v:textbox>
+                <w10:wrap anchorx="margin" anchory="margin"/>
+              </v:rect>
+            </w:pict>
+          </mc:Fallback>
+        </mc:AlternateContent>
+      </w:r>
+      <w:r>
+        <w:rPr>
+          <w:noProof/>
+          <w:lang w:val="es-MX" w:eastAsia="ja-JP"/>
+        </w:rPr>
+        <mc:AlternateContent>
+          <mc:Choice Requires="wps">
+            <w:drawing>
+              <wp:anchor distT="0" distB="0" distL="114300" distR="114300" simplePos="0" relativeHeight="251961344" behindDoc="0" locked="0" layoutInCell="1" allowOverlap="1" wp14:anchorId="62EAEEE2" wp14:editId="23ACCC56">
                 <wp:simplePos x="0" y="0"/>
                 <wp:positionH relativeFrom="margin">
                   <wp:posOffset>-810783</wp:posOffset>
@@ -8858,7 +9500,7 @@
           </mc:Choice>
           <mc:Fallback>
             <w:pict>
-              <v:rect w14:anchorId="62EAEEE2" id="_x0000_s1050" style="position:absolute;margin-left:-63.85pt;margin-top:699.2pt;width:183.5pt;height:47.65pt;z-index:251961344;visibility:visible;mso-wrap-style:square;mso-width-percent:0;mso-height-percent:0;mso-wrap-distance-left:9pt;mso-wrap-distance-top:0;mso-wrap-distance-right:9pt;mso-wrap-distance-bottom:0;mso-position-horizontal:absolute;mso-position-horizontal-relative:margin;mso-position-vertical:absolute;mso-position-vertical-relative:page;mso-width-percent:0;mso-height-percent:0;mso-width-relative:margin;mso-height-relative:margin;v-text-anchor:top" o:gfxdata="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" filled="f" stroked="f">
+              <v:rect w14:anchorId="62EAEEE2" id="_x0000_s1053" style="position:absolute;margin-left:-63.85pt;margin-top:699.2pt;width:183.5pt;height:47.65pt;z-index:251961344;visibility:visible;mso-wrap-style:square;mso-width-percent:0;mso-height-percent:0;mso-wrap-distance-left:9pt;mso-wrap-distance-top:0;mso-wrap-distance-right:9pt;mso-wrap-distance-bottom:0;mso-position-horizontal:absolute;mso-position-horizontal-relative:margin;mso-position-vertical:absolute;mso-position-vertical-relative:page;mso-width-percent:0;mso-height-percent:0;mso-width-relative:margin;mso-height-relative:margin;v-text-anchor:top" o:gfxdata="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" filled="f" stroked="f">
                 <v:textbox inset="0,0,0,0">
                   <w:txbxContent>
                     <w:p>
@@ -9167,7 +9809,7 @@
           </mc:Choice>
           <mc:Fallback>
             <w:pict>
-              <v:rect w14:anchorId="0D8368AD" id="_x0000_s1051" style="position:absolute;margin-left:-61.55pt;margin-top:682.85pt;width:264pt;height:13pt;z-index:251934720;visibility:visible;mso-wrap-style:square;mso-width-percent:0;mso-height-percent:0;mso-wrap-distance-left:9pt;mso-wrap-distance-top:0;mso-wrap-distance-right:9pt;mso-wrap-distance-bottom:0;mso-position-horizontal:absolute;mso-position-horizontal-relative:margin;mso-position-vertical:absolute;mso-position-vertical-relative:page;mso-width-percent:0;mso-height-percent:0;mso-width-relative:margin;mso-height-relative:margin;v-text-anchor:top" o:gfxdata="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" filled="f" stroked="f">
+              <v:rect w14:anchorId="0D8368AD" id="_x0000_s1054" style="position:absolute;margin-left:-61.55pt;margin-top:682.85pt;width:264pt;height:13pt;z-index:251934720;visibility:visible;mso-wrap-style:square;mso-width-percent:0;mso-height-percent:0;mso-wrap-distance-left:9pt;mso-wrap-distance-top:0;mso-wrap-distance-right:9pt;mso-wrap-distance-bottom:0;mso-position-horizontal:absolute;mso-position-horizontal-relative:margin;mso-position-vertical:absolute;mso-position-vertical-relative:page;mso-width-percent:0;mso-height-percent:0;mso-width-relative:margin;mso-height-relative:margin;v-text-anchor:top" o:gfxdata="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" filled="f" stroked="f">
                 <v:textbox inset="0,0,0,0">
                   <w:txbxContent>
                     <w:p>
@@ -9267,7 +9909,7 @@
         <mc:AlternateContent>
           <mc:Choice Requires="wps">
             <w:drawing>
-              <wp:anchor distT="0" distB="0" distL="114300" distR="114300" simplePos="0" relativeHeight="251935744" behindDoc="0" locked="0" layoutInCell="1" allowOverlap="1" wp14:anchorId="6DDB728B" wp14:editId="33167801">
+              <wp:anchor distT="0" distB="0" distL="114300" distR="114300" simplePos="0" relativeHeight="251935744" behindDoc="0" locked="0" layoutInCell="1" allowOverlap="1" wp14:anchorId="6DDB728B" wp14:editId="7F04F72A">
                 <wp:simplePos x="0" y="0"/>
                 <wp:positionH relativeFrom="column">
                   <wp:posOffset>-789043</wp:posOffset>
@@ -9407,7 +10049,7 @@
           </mc:Choice>
           <mc:Fallback>
             <w:pict>
-              <v:rect w14:anchorId="6DDB728B" id="_x0000_s1052" style="position:absolute;margin-left:-62.15pt;margin-top:664.8pt;width:198.9pt;height:14.55pt;z-index:251935744;visibility:visible;mso-wrap-style:square;mso-width-percent:0;mso-height-percent:0;mso-wrap-distance-left:9pt;mso-wrap-distance-top:0;mso-wrap-distance-right:9pt;mso-wrap-distance-bottom:0;mso-position-horizontal:absolute;mso-position-horizontal-relative:text;mso-position-vertical:absolute;mso-position-vertical-relative:page;mso-width-percent:0;mso-height-percent:0;mso-width-relative:margin;mso-height-relative:margin;v-text-anchor:middle" o:gfxdata="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" filled="f" stroked="f">
+              <v:rect w14:anchorId="6DDB728B" id="_x0000_s1055" style="position:absolute;margin-left:-62.15pt;margin-top:664.8pt;width:198.9pt;height:14.55pt;z-index:251935744;visibility:visible;mso-wrap-style:square;mso-width-percent:0;mso-height-percent:0;mso-wrap-distance-left:9pt;mso-wrap-distance-top:0;mso-wrap-distance-right:9pt;mso-wrap-distance-bottom:0;mso-position-horizontal:absolute;mso-position-horizontal-relative:text;mso-position-vertical:absolute;mso-position-vertical-relative:page;mso-width-percent:0;mso-height-percent:0;mso-width-relative:margin;mso-height-relative:margin;v-text-anchor:middle" o:gfxdata="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" filled="f" stroked="f">
                 <v:textbox inset="0,0,0,0">
                   <w:txbxContent>
                     <w:p>
@@ -9476,610 +10118,6 @@
                   </w:txbxContent>
                 </v:textbox>
                 <w10:wrap anchory="page"/>
-              </v:rect>
-            </w:pict>
-          </mc:Fallback>
-        </mc:AlternateContent>
-      </w:r>
-      <w:r>
-        <w:rPr>
-          <w:noProof/>
-          <w:lang w:val="es-MX" w:eastAsia="ja-JP"/>
-        </w:rPr>
-        <mc:AlternateContent>
-          <mc:Choice Requires="wps">
-            <w:drawing>
-              <wp:anchor distT="0" distB="0" distL="114300" distR="114300" simplePos="0" relativeHeight="251965440" behindDoc="0" locked="0" layoutInCell="1" allowOverlap="1" wp14:anchorId="5020E6A8" wp14:editId="53474E9E">
-                <wp:simplePos x="0" y="0"/>
-                <wp:positionH relativeFrom="margin">
-                  <wp:posOffset>3685540</wp:posOffset>
-                </wp:positionH>
-                <wp:positionV relativeFrom="margin">
-                  <wp:align>bottom</wp:align>
-                </wp:positionV>
-                <wp:extent cx="2556510" cy="829733"/>
-                <wp:effectExtent l="0" t="0" r="15240" b="8890"/>
-                <wp:wrapNone/>
-                <wp:docPr id="39" name="Rectangle 11"/>
-                <wp:cNvGraphicFramePr>
-                  <a:graphicFrameLocks xmlns:a="http://schemas.openxmlformats.org/drawingml/2006/main"/>
-                </wp:cNvGraphicFramePr>
-                <a:graphic xmlns:a="http://schemas.openxmlformats.org/drawingml/2006/main">
-                  <a:graphicData uri="http://schemas.microsoft.com/office/word/2010/wordprocessingShape">
-                    <wps:wsp>
-                      <wps:cNvSpPr>
-                        <a:spLocks noChangeArrowheads="1"/>
-                      </wps:cNvSpPr>
-                      <wps:spPr bwMode="auto">
-                        <a:xfrm>
-                          <a:off x="0" y="0"/>
-                          <a:ext cx="2556510" cy="829733"/>
-                        </a:xfrm>
-                        <a:prstGeom prst="rect">
-                          <a:avLst/>
-                        </a:prstGeom>
-                        <a:noFill/>
-                        <a:ln>
-                          <a:noFill/>
-                        </a:ln>
-                        <a:extLst>
-                          <a:ext uri="{909E8E84-426E-40DD-AFC4-6F175D3DCCD1}">
-                            <a14:hiddenFill xmlns:a14="http://schemas.microsoft.com/office/drawing/2010/main">
-                              <a:solidFill>
-                                <a:srgbClr val="FFFFFF"/>
-                              </a:solidFill>
-                            </a14:hiddenFill>
-                          </a:ext>
-                          <a:ext uri="{91240B29-F687-4F45-9708-019B960494DF}">
-                            <a14:hiddenLine xmlns:a14="http://schemas.microsoft.com/office/drawing/2010/main" w="9525">
-                              <a:solidFill>
-                                <a:srgbClr val="000000"/>
-                              </a:solidFill>
-                              <a:miter lim="800000"/>
-                              <a:headEnd/>
-                              <a:tailEnd/>
-                            </a14:hiddenLine>
-                          </a:ext>
-                        </a:extLst>
-                      </wps:spPr>
-                      <wps:txbx>
-                        <w:txbxContent>
-                          <w:p>
-                            <w:pPr>
-                              <w:rPr>
-                                <w:rFonts w:ascii="Arial" w:hAnsi="Arial" w:cs="Arial"/>
-                                <w:color w:val="FFFFFF" w:themeColor="background1"/>
-                                <w:sz w:val="18"/>
-                                <w:lang w:val="en-US"/>
-                              </w:rPr>
-                            </w:pPr>
-                            <w:r>
-                              <w:rPr>
-                                <w:rFonts w:ascii="Arial" w:hAnsi="Arial" w:cs="Arial"/>
-                                <w:color w:val="FFFFFF" w:themeColor="background1"/>
-                                <w:sz w:val="18"/>
-                                <w:lang w:val="en-US"/>
-                              </w:rPr>
-                              <w:t>Leadership.</w:t>
-                            </w:r>
-                          </w:p>
-                          <w:p>
-                            <w:pPr>
-                              <w:rPr>
-                                <w:rFonts w:ascii="Arial" w:hAnsi="Arial" w:cs="Arial"/>
-                                <w:color w:val="FFFFFF" w:themeColor="background1"/>
-                                <w:sz w:val="18"/>
-                                <w:lang w:val="en-US"/>
-                              </w:rPr>
-                            </w:pPr>
-                            <w:r>
-                              <w:rPr>
-                                <w:rFonts w:ascii="Arial" w:hAnsi="Arial" w:cs="Arial"/>
-                                <w:color w:val="FFFFFF" w:themeColor="background1"/>
-                                <w:sz w:val="18"/>
-                                <w:lang w:val="en-US"/>
-                              </w:rPr>
-                              <w:t>Self-taught</w:t>
-                            </w:r>
-                            <w:r>
-                              <w:rPr>
-                                <w:rFonts w:ascii="Arial" w:hAnsi="Arial" w:cs="Arial"/>
-                                <w:color w:val="FFFFFF" w:themeColor="background1"/>
-                                <w:sz w:val="18"/>
-                                <w:lang w:val="en-US"/>
-                              </w:rPr>
-                              <w:t>.</w:t>
-                            </w:r>
-                          </w:p>
-                          <w:p>
-                            <w:pPr>
-                              <w:rPr>
-                                <w:rFonts w:ascii="Arial" w:hAnsi="Arial" w:cs="Arial"/>
-                                <w:color w:val="FFFFFF" w:themeColor="background1"/>
-                                <w:sz w:val="18"/>
-                                <w:lang w:val="en-US"/>
-                              </w:rPr>
-                            </w:pPr>
-                            <w:r>
-                              <w:rPr>
-                                <w:rFonts w:ascii="Arial" w:hAnsi="Arial" w:cs="Arial"/>
-                                <w:color w:val="FFFFFF" w:themeColor="background1"/>
-                                <w:sz w:val="18"/>
-                                <w:lang w:val="en-US"/>
-                              </w:rPr>
-                              <w:t>Companionship</w:t>
-                            </w:r>
-                            <w:r>
-                              <w:rPr>
-                                <w:rFonts w:ascii="Arial" w:hAnsi="Arial" w:cs="Arial"/>
-                                <w:color w:val="FFFFFF" w:themeColor="background1"/>
-                                <w:sz w:val="18"/>
-                                <w:lang w:val="en-US"/>
-                              </w:rPr>
-                              <w:t>.</w:t>
-                            </w:r>
-                          </w:p>
-                          <w:p>
-                            <w:pPr>
-                              <w:rPr>
-                                <w:rFonts w:ascii="Arial" w:hAnsi="Arial" w:cs="Arial"/>
-                                <w:color w:val="FFFFFF" w:themeColor="background1"/>
-                                <w:sz w:val="20"/>
-                                <w:szCs w:val="20"/>
-                                <w:lang w:val="en-US"/>
-                              </w:rPr>
-                            </w:pPr>
-                          </w:p>
-                        </w:txbxContent>
-                      </wps:txbx>
-                      <wps:bodyPr vert="horz" wrap="square" lIns="0" tIns="0" rIns="0" bIns="0" numCol="1" anchor="t" anchorCtr="0" compatLnSpc="1">
-                        <a:prstTxWarp prst="textNoShape">
-                          <a:avLst/>
-                        </a:prstTxWarp>
-                        <a:noAutofit/>
-                      </wps:bodyPr>
-                    </wps:wsp>
-                  </a:graphicData>
-                </a:graphic>
-                <wp14:sizeRelH relativeFrom="margin">
-                  <wp14:pctWidth>0</wp14:pctWidth>
-                </wp14:sizeRelH>
-                <wp14:sizeRelV relativeFrom="margin">
-                  <wp14:pctHeight>0</wp14:pctHeight>
-                </wp14:sizeRelV>
-              </wp:anchor>
-            </w:drawing>
-          </mc:Choice>
-          <mc:Fallback>
-            <w:pict>
-              <v:rect w14:anchorId="5020E6A8" id="_x0000_s1053" style="position:absolute;margin-left:290.2pt;margin-top:0;width:201.3pt;height:65.35pt;z-index:251965440;visibility:visible;mso-wrap-style:square;mso-width-percent:0;mso-height-percent:0;mso-wrap-distance-left:9pt;mso-wrap-distance-top:0;mso-wrap-distance-right:9pt;mso-wrap-distance-bottom:0;mso-position-horizontal:absolute;mso-position-horizontal-relative:margin;mso-position-vertical:bottom;mso-position-vertical-relative:margin;mso-width-percent:0;mso-height-percent:0;mso-width-relative:margin;mso-height-relative:margin;v-text-anchor:top" o:gfxdata="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" filled="f" stroked="f">
-                <v:textbox inset="0,0,0,0">
-                  <w:txbxContent>
-                    <w:p>
-                      <w:pPr>
-                        <w:rPr>
-                          <w:rFonts w:ascii="Arial" w:hAnsi="Arial" w:cs="Arial"/>
-                          <w:color w:val="FFFFFF" w:themeColor="background1"/>
-                          <w:sz w:val="18"/>
-                          <w:lang w:val="en-US"/>
-                        </w:rPr>
-                      </w:pPr>
-                      <w:r>
-                        <w:rPr>
-                          <w:rFonts w:ascii="Arial" w:hAnsi="Arial" w:cs="Arial"/>
-                          <w:color w:val="FFFFFF" w:themeColor="background1"/>
-                          <w:sz w:val="18"/>
-                          <w:lang w:val="en-US"/>
-                        </w:rPr>
-                        <w:t>Leadership.</w:t>
-                      </w:r>
-                    </w:p>
-                    <w:p>
-                      <w:pPr>
-                        <w:rPr>
-                          <w:rFonts w:ascii="Arial" w:hAnsi="Arial" w:cs="Arial"/>
-                          <w:color w:val="FFFFFF" w:themeColor="background1"/>
-                          <w:sz w:val="18"/>
-                          <w:lang w:val="en-US"/>
-                        </w:rPr>
-                      </w:pPr>
-                      <w:r>
-                        <w:rPr>
-                          <w:rFonts w:ascii="Arial" w:hAnsi="Arial" w:cs="Arial"/>
-                          <w:color w:val="FFFFFF" w:themeColor="background1"/>
-                          <w:sz w:val="18"/>
-                          <w:lang w:val="en-US"/>
-                        </w:rPr>
-                        <w:t>Self-taught</w:t>
-                      </w:r>
-                      <w:r>
-                        <w:rPr>
-                          <w:rFonts w:ascii="Arial" w:hAnsi="Arial" w:cs="Arial"/>
-                          <w:color w:val="FFFFFF" w:themeColor="background1"/>
-                          <w:sz w:val="18"/>
-                          <w:lang w:val="en-US"/>
-                        </w:rPr>
-                        <w:t>.</w:t>
-                      </w:r>
-                    </w:p>
-                    <w:p>
-                      <w:pPr>
-                        <w:rPr>
-                          <w:rFonts w:ascii="Arial" w:hAnsi="Arial" w:cs="Arial"/>
-                          <w:color w:val="FFFFFF" w:themeColor="background1"/>
-                          <w:sz w:val="18"/>
-                          <w:lang w:val="en-US"/>
-                        </w:rPr>
-                      </w:pPr>
-                      <w:r>
-                        <w:rPr>
-                          <w:rFonts w:ascii="Arial" w:hAnsi="Arial" w:cs="Arial"/>
-                          <w:color w:val="FFFFFF" w:themeColor="background1"/>
-                          <w:sz w:val="18"/>
-                          <w:lang w:val="en-US"/>
-                        </w:rPr>
-                        <w:t>Companionship</w:t>
-                      </w:r>
-                      <w:r>
-                        <w:rPr>
-                          <w:rFonts w:ascii="Arial" w:hAnsi="Arial" w:cs="Arial"/>
-                          <w:color w:val="FFFFFF" w:themeColor="background1"/>
-                          <w:sz w:val="18"/>
-                          <w:lang w:val="en-US"/>
-                        </w:rPr>
-                        <w:t>.</w:t>
-                      </w:r>
-                    </w:p>
-                    <w:p>
-                      <w:pPr>
-                        <w:rPr>
-                          <w:rFonts w:ascii="Arial" w:hAnsi="Arial" w:cs="Arial"/>
-                          <w:color w:val="FFFFFF" w:themeColor="background1"/>
-                          <w:sz w:val="20"/>
-                          <w:szCs w:val="20"/>
-                          <w:lang w:val="en-US"/>
-                        </w:rPr>
-                      </w:pPr>
-                    </w:p>
-                  </w:txbxContent>
-                </v:textbox>
-                <w10:wrap anchorx="margin" anchory="margin"/>
-              </v:rect>
-            </w:pict>
-          </mc:Fallback>
-        </mc:AlternateContent>
-      </w:r>
-      <w:r>
-        <w:rPr>
-          <w:noProof/>
-          <w:lang w:val="es-MX" w:eastAsia="ja-JP"/>
-        </w:rPr>
-        <mc:AlternateContent>
-          <mc:Choice Requires="wps">
-            <w:drawing>
-              <wp:anchor distT="0" distB="0" distL="114300" distR="114300" simplePos="0" relativeHeight="251963392" behindDoc="0" locked="0" layoutInCell="1" allowOverlap="1" wp14:anchorId="15609FA6" wp14:editId="40899451">
-                <wp:simplePos x="0" y="0"/>
-                <wp:positionH relativeFrom="margin">
-                  <wp:posOffset>3679825</wp:posOffset>
-                </wp:positionH>
-                <wp:positionV relativeFrom="page">
-                  <wp:posOffset>8622030</wp:posOffset>
-                </wp:positionV>
-                <wp:extent cx="1278890" cy="253365"/>
-                <wp:effectExtent l="0" t="0" r="16510" b="13335"/>
-                <wp:wrapNone/>
-                <wp:docPr id="38" name="Rectangle 1045"/>
-                <wp:cNvGraphicFramePr>
-                  <a:graphicFrameLocks xmlns:a="http://schemas.openxmlformats.org/drawingml/2006/main"/>
-                </wp:cNvGraphicFramePr>
-                <a:graphic xmlns:a="http://schemas.openxmlformats.org/drawingml/2006/main">
-                  <a:graphicData uri="http://schemas.microsoft.com/office/word/2010/wordprocessingShape">
-                    <wps:wsp>
-                      <wps:cNvSpPr>
-                        <a:spLocks noChangeArrowheads="1"/>
-                      </wps:cNvSpPr>
-                      <wps:spPr bwMode="auto">
-                        <a:xfrm>
-                          <a:off x="0" y="0"/>
-                          <a:ext cx="1278890" cy="253365"/>
-                        </a:xfrm>
-                        <a:prstGeom prst="rect">
-                          <a:avLst/>
-                        </a:prstGeom>
-                        <a:noFill/>
-                        <a:ln>
-                          <a:noFill/>
-                        </a:ln>
-                        <a:extLst>
-                          <a:ext uri="{909E8E84-426E-40DD-AFC4-6F175D3DCCD1}">
-                            <a14:hiddenFill xmlns:a14="http://schemas.microsoft.com/office/drawing/2010/main">
-                              <a:solidFill>
-                                <a:srgbClr val="FFFFFF"/>
-                              </a:solidFill>
-                            </a14:hiddenFill>
-                          </a:ext>
-                          <a:ext uri="{91240B29-F687-4F45-9708-019B960494DF}">
-                            <a14:hiddenLine xmlns:a14="http://schemas.microsoft.com/office/drawing/2010/main" w="9525">
-                              <a:solidFill>
-                                <a:srgbClr val="000000"/>
-                              </a:solidFill>
-                              <a:miter lim="800000"/>
-                              <a:headEnd/>
-                              <a:tailEnd/>
-                            </a14:hiddenLine>
-                          </a:ext>
-                        </a:extLst>
-                      </wps:spPr>
-                      <wps:txbx>
-                        <w:txbxContent>
-                          <w:p>
-                            <w:pPr>
-                              <w:pStyle w:val="NormalWeb"/>
-                              <w:kinsoku w:val="0"/>
-                              <w:overflowPunct w:val="0"/>
-                              <w:spacing w:before="0" w:beforeAutospacing="0" w:after="0" w:afterAutospacing="0"/>
-                              <w:textAlignment w:val="baseline"/>
-                              <w:rPr>
-                                <w:rFonts w:ascii="Arial" w:hAnsi="Arial" w:cs="Arial"/>
-                                <w:b/>
-                                <w:sz w:val="30"/>
-                                <w:szCs w:val="30"/>
-                              </w:rPr>
-                            </w:pPr>
-                            <w:r>
-                              <w:rPr>
-                                <w:rFonts w:ascii="Arial" w:hAnsi="Arial" w:cs="Arial"/>
-                                <w:b/>
-                                <w:kern w:val="24"/>
-                                <w:sz w:val="30"/>
-                                <w:szCs w:val="30"/>
-                              </w:rPr>
-                              <w:t>Aptitudes</w:t>
-                            </w:r>
-                          </w:p>
-                        </w:txbxContent>
-                      </wps:txbx>
-                      <wps:bodyPr vert="horz" wrap="square" lIns="0" tIns="0" rIns="0" bIns="0" numCol="1" anchor="t" anchorCtr="0" compatLnSpc="1">
-                        <a:prstTxWarp prst="textNoShape">
-                          <a:avLst/>
-                        </a:prstTxWarp>
-                        <a:noAutofit/>
-                      </wps:bodyPr>
-                    </wps:wsp>
-                  </a:graphicData>
-                </a:graphic>
-                <wp14:sizeRelH relativeFrom="margin">
-                  <wp14:pctWidth>0</wp14:pctWidth>
-                </wp14:sizeRelH>
-                <wp14:sizeRelV relativeFrom="margin">
-                  <wp14:pctHeight>0</wp14:pctHeight>
-                </wp14:sizeRelV>
-              </wp:anchor>
-            </w:drawing>
-          </mc:Choice>
-          <mc:Fallback>
-            <w:pict>
-              <v:rect w14:anchorId="15609FA6" id="_x0000_s1054" style="position:absolute;margin-left:289.75pt;margin-top:678.9pt;width:100.7pt;height:19.95pt;z-index:251963392;visibility:visible;mso-wrap-style:square;mso-width-percent:0;mso-height-percent:0;mso-wrap-distance-left:9pt;mso-wrap-distance-top:0;mso-wrap-distance-right:9pt;mso-wrap-distance-bottom:0;mso-position-horizontal:absolute;mso-position-horizontal-relative:margin;mso-position-vertical:absolute;mso-position-vertical-relative:page;mso-width-percent:0;mso-height-percent:0;mso-width-relative:margin;mso-height-relative:margin;v-text-anchor:top" o:gfxdata="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" filled="f" stroked="f">
-                <v:textbox inset="0,0,0,0">
-                  <w:txbxContent>
-                    <w:p>
-                      <w:pPr>
-                        <w:pStyle w:val="NormalWeb"/>
-                        <w:kinsoku w:val="0"/>
-                        <w:overflowPunct w:val="0"/>
-                        <w:spacing w:before="0" w:beforeAutospacing="0" w:after="0" w:afterAutospacing="0"/>
-                        <w:textAlignment w:val="baseline"/>
-                        <w:rPr>
-                          <w:rFonts w:ascii="Arial" w:hAnsi="Arial" w:cs="Arial"/>
-                          <w:b/>
-                          <w:sz w:val="30"/>
-                          <w:szCs w:val="30"/>
-                        </w:rPr>
-                      </w:pPr>
-                      <w:r>
-                        <w:rPr>
-                          <w:rFonts w:ascii="Arial" w:hAnsi="Arial" w:cs="Arial"/>
-                          <w:b/>
-                          <w:kern w:val="24"/>
-                          <w:sz w:val="30"/>
-                          <w:szCs w:val="30"/>
-                        </w:rPr>
-                        <w:t>Aptitudes</w:t>
-                      </w:r>
-                    </w:p>
-                  </w:txbxContent>
-                </v:textbox>
-                <w10:wrap anchorx="margin" anchory="page"/>
-              </v:rect>
-            </w:pict>
-          </mc:Fallback>
-        </mc:AlternateContent>
-      </w:r>
-      <w:r>
-        <w:rPr>
-          <w:noProof/>
-          <w:lang w:val="es-MX" w:eastAsia="ja-JP"/>
-        </w:rPr>
-        <mc:AlternateContent>
-          <mc:Choice Requires="wps">
-            <w:drawing>
-              <wp:anchor distT="0" distB="0" distL="114300" distR="114300" simplePos="0" relativeHeight="251940864" behindDoc="0" locked="0" layoutInCell="1" allowOverlap="1" wp14:anchorId="3E9EF341" wp14:editId="58AF7360">
-                <wp:simplePos x="0" y="0"/>
-                <wp:positionH relativeFrom="margin">
-                  <wp:posOffset>3681095</wp:posOffset>
-                </wp:positionH>
-                <wp:positionV relativeFrom="page">
-                  <wp:posOffset>8431530</wp:posOffset>
-                </wp:positionV>
-                <wp:extent cx="1992630" cy="200660"/>
-                <wp:effectExtent l="0" t="0" r="7620" b="8890"/>
-                <wp:wrapNone/>
-                <wp:docPr id="4" name="Rectangle 11"/>
-                <wp:cNvGraphicFramePr>
-                  <a:graphicFrameLocks xmlns:a="http://schemas.openxmlformats.org/drawingml/2006/main"/>
-                </wp:cNvGraphicFramePr>
-                <a:graphic xmlns:a="http://schemas.openxmlformats.org/drawingml/2006/main">
-                  <a:graphicData uri="http://schemas.microsoft.com/office/word/2010/wordprocessingShape">
-                    <wps:wsp>
-                      <wps:cNvSpPr>
-                        <a:spLocks noChangeArrowheads="1"/>
-                      </wps:cNvSpPr>
-                      <wps:spPr bwMode="auto">
-                        <a:xfrm>
-                          <a:off x="0" y="0"/>
-                          <a:ext cx="1992630" cy="200660"/>
-                        </a:xfrm>
-                        <a:prstGeom prst="rect">
-                          <a:avLst/>
-                        </a:prstGeom>
-                        <a:noFill/>
-                        <a:ln>
-                          <a:noFill/>
-                        </a:ln>
-                        <a:extLst>
-                          <a:ext uri="{909E8E84-426E-40DD-AFC4-6F175D3DCCD1}">
-                            <a14:hiddenFill xmlns:a14="http://schemas.microsoft.com/office/drawing/2010/main">
-                              <a:solidFill>
-                                <a:srgbClr val="FFFFFF"/>
-                              </a:solidFill>
-                            </a14:hiddenFill>
-                          </a:ext>
-                          <a:ext uri="{91240B29-F687-4F45-9708-019B960494DF}">
-                            <a14:hiddenLine xmlns:a14="http://schemas.microsoft.com/office/drawing/2010/main" w="9525">
-                              <a:solidFill>
-                                <a:srgbClr val="000000"/>
-                              </a:solidFill>
-                              <a:miter lim="800000"/>
-                              <a:headEnd/>
-                              <a:tailEnd/>
-                            </a14:hiddenLine>
-                          </a:ext>
-                        </a:extLst>
-                      </wps:spPr>
-                      <wps:txbx>
-                        <w:txbxContent>
-                          <w:p>
-                            <w:pPr>
-                              <w:rPr>
-                                <w:rFonts w:ascii="Arial" w:hAnsi="Arial" w:cs="Arial"/>
-                                <w:color w:val="FFFFFF" w:themeColor="background1"/>
-                                <w:sz w:val="20"/>
-                                <w:szCs w:val="20"/>
-                              </w:rPr>
-                            </w:pPr>
-                            <w:r>
-                              <w:rPr>
-                                <w:rFonts w:ascii="Arial" w:hAnsi="Arial" w:cs="Arial"/>
-                                <w:color w:val="FFFFFF" w:themeColor="background1"/>
-                                <w:sz w:val="20"/>
-                                <w:szCs w:val="20"/>
-                                <w:lang w:val="en-US"/>
-                              </w:rPr>
-                              <w:t>Japanese</w:t>
-                            </w:r>
-                            <w:r>
-                              <w:rPr>
-                                <w:rFonts w:ascii="Arial" w:hAnsi="Arial" w:cs="Arial"/>
-                                <w:color w:val="FFFFFF" w:themeColor="background1"/>
-                                <w:sz w:val="20"/>
-                                <w:szCs w:val="20"/>
-                              </w:rPr>
-                              <w:t>:</w:t>
-                            </w:r>
-                            <w:r>
-                              <w:rPr>
-                                <w:rFonts w:ascii="Arial" w:hAnsi="Arial" w:cs="Arial"/>
-                                <w:color w:val="FFFFFF" w:themeColor="background1"/>
-                                <w:sz w:val="20"/>
-                                <w:szCs w:val="20"/>
-                              </w:rPr>
-                              <w:t xml:space="preserve"> </w:t>
-                            </w:r>
-                            <w:r>
-                              <w:rPr>
-                                <w:rFonts w:ascii="Arial" w:hAnsi="Arial" w:cs="Arial"/>
-                                <w:color w:val="FFFFFF" w:themeColor="background1"/>
-                                <w:sz w:val="20"/>
-                                <w:szCs w:val="20"/>
-                              </w:rPr>
-                              <w:t>Basic</w:t>
-                            </w:r>
-                          </w:p>
-                        </w:txbxContent>
-                      </wps:txbx>
-                      <wps:bodyPr vert="horz" wrap="square" lIns="0" tIns="0" rIns="0" bIns="0" numCol="1" anchor="t" anchorCtr="0" compatLnSpc="1">
-                        <a:prstTxWarp prst="textNoShape">
-                          <a:avLst/>
-                        </a:prstTxWarp>
-                        <a:noAutofit/>
-                      </wps:bodyPr>
-                    </wps:wsp>
-                  </a:graphicData>
-                </a:graphic>
-                <wp14:sizeRelH relativeFrom="margin">
-                  <wp14:pctWidth>0</wp14:pctWidth>
-                </wp14:sizeRelH>
-                <wp14:sizeRelV relativeFrom="margin">
-                  <wp14:pctHeight>0</wp14:pctHeight>
-                </wp14:sizeRelV>
-              </wp:anchor>
-            </w:drawing>
-          </mc:Choice>
-          <mc:Fallback>
-            <w:pict>
-              <v:rect w14:anchorId="3E9EF341" id="_x0000_s1055" style="position:absolute;margin-left:289.85pt;margin-top:663.9pt;width:156.9pt;height:15.8pt;z-index:251940864;visibility:visible;mso-wrap-style:square;mso-width-percent:0;mso-height-percent:0;mso-wrap-distance-left:9pt;mso-wrap-distance-top:0;mso-wrap-distance-right:9pt;mso-wrap-distance-bottom:0;mso-position-horizontal:absolute;mso-position-horizontal-relative:margin;mso-position-vertical:absolute;mso-position-vertical-relative:page;mso-width-percent:0;mso-height-percent:0;mso-width-relative:margin;mso-height-relative:margin;v-text-anchor:top" o:gfxdata="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" filled="f" stroked="f">
-                <v:textbox inset="0,0,0,0">
-                  <w:txbxContent>
-                    <w:p>
-                      <w:pPr>
-                        <w:rPr>
-                          <w:rFonts w:ascii="Arial" w:hAnsi="Arial" w:cs="Arial"/>
-                          <w:color w:val="FFFFFF" w:themeColor="background1"/>
-                          <w:sz w:val="20"/>
-                          <w:szCs w:val="20"/>
-                        </w:rPr>
-                      </w:pPr>
-                      <w:r>
-                        <w:rPr>
-                          <w:rFonts w:ascii="Arial" w:hAnsi="Arial" w:cs="Arial"/>
-                          <w:color w:val="FFFFFF" w:themeColor="background1"/>
-                          <w:sz w:val="20"/>
-                          <w:szCs w:val="20"/>
-                          <w:lang w:val="en-US"/>
-                        </w:rPr>
-                        <w:t>Japanese</w:t>
-                      </w:r>
-                      <w:r>
-                        <w:rPr>
-                          <w:rFonts w:ascii="Arial" w:hAnsi="Arial" w:cs="Arial"/>
-                          <w:color w:val="FFFFFF" w:themeColor="background1"/>
-                          <w:sz w:val="20"/>
-                          <w:szCs w:val="20"/>
-                        </w:rPr>
-                        <w:t>:</w:t>
-                      </w:r>
-                      <w:r>
-                        <w:rPr>
-                          <w:rFonts w:ascii="Arial" w:hAnsi="Arial" w:cs="Arial"/>
-                          <w:color w:val="FFFFFF" w:themeColor="background1"/>
-                          <w:sz w:val="20"/>
-                          <w:szCs w:val="20"/>
-                        </w:rPr>
-                        <w:t xml:space="preserve"> </w:t>
-                      </w:r>
-                      <w:r>
-                        <w:rPr>
-                          <w:rFonts w:ascii="Arial" w:hAnsi="Arial" w:cs="Arial"/>
-                          <w:color w:val="FFFFFF" w:themeColor="background1"/>
-                          <w:sz w:val="20"/>
-                          <w:szCs w:val="20"/>
-                        </w:rPr>
-                        <w:t>Basic</w:t>
-                      </w:r>
-                    </w:p>
-                  </w:txbxContent>
-                </v:textbox>
-                <w10:wrap anchorx="margin" anchory="page"/>
               </v:rect>
             </w:pict>
           </mc:Fallback>
@@ -10221,7 +10259,7 @@
           </mc:Choice>
           <mc:Fallback>
             <w:pict>
-              <v:rect w14:anchorId="32E6FEE7" id="_x0000_s1056" style="position:absolute;margin-left:-67.25pt;margin-top:735.95pt;width:274pt;height:15pt;z-index:251944960;visibility:visible;mso-wrap-style:square;mso-width-percent:0;mso-height-percent:0;mso-wrap-distance-left:9pt;mso-wrap-distance-top:0;mso-wrap-distance-right:9pt;mso-wrap-distance-bottom:0;mso-position-horizontal:absolute;mso-position-horizontal-relative:margin;mso-position-vertical:absolute;mso-position-vertical-relative:margin;mso-width-percent:0;mso-height-percent:0;mso-width-relative:margin;mso-height-relative:margin;v-text-anchor:top" o:gfxdata="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" filled="f" stroked="f">
+              <v:rect w14:anchorId="32E6FEE7" id="_x0000_s1056" style="position:absolute;margin-left:-67.25pt;margin-top:735.95pt;width:274pt;height:15pt;z-index:251944960;visibility:visible;mso-wrap-style:square;mso-width-percent:0;mso-height-percent:0;mso-wrap-distance-left:9pt;mso-wrap-distance-top:0;mso-wrap-distance-right:9pt;mso-wrap-distance-bottom:0;mso-position-horizontal:absolute;mso-position-horizontal-relative:margin;mso-position-vertical:absolute;mso-position-vertical-relative:margin;mso-width-percent:0;mso-height-percent:0;mso-width-relative:margin;mso-height-relative:margin;v-text-anchor:top" o:gfxdata="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" filled="f" stroked="f">
                 <v:textbox inset="0,0,0,0">
                   <w:txbxContent>
                     <w:p>
@@ -10436,7 +10474,7 @@
           </mc:Choice>
           <mc:Fallback>
             <w:pict>
-              <v:rect w14:anchorId="087FDDF7" id="_x0000_s1057" style="position:absolute;margin-left:-66.65pt;margin-top:791.35pt;width:198.9pt;height:14.9pt;z-index:251945984;visibility:visible;mso-wrap-style:square;mso-width-percent:0;mso-height-percent:0;mso-wrap-distance-left:9pt;mso-wrap-distance-top:0;mso-wrap-distance-right:9pt;mso-wrap-distance-bottom:0;mso-position-horizontal:absolute;mso-position-horizontal-relative:text;mso-position-vertical:absolute;mso-position-vertical-relative:page;mso-width-percent:0;mso-height-percent:0;mso-width-relative:margin;mso-height-relative:margin;v-text-anchor:middle" o:gfxdata="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" filled="f" stroked="f">
+              <v:rect w14:anchorId="087FDDF7" id="_x0000_s1057" style="position:absolute;margin-left:-66.65pt;margin-top:791.35pt;width:198.9pt;height:14.9pt;z-index:251945984;visibility:visible;mso-wrap-style:square;mso-width-percent:0;mso-height-percent:0;mso-wrap-distance-left:9pt;mso-wrap-distance-top:0;mso-wrap-distance-right:9pt;mso-wrap-distance-bottom:0;mso-position-horizontal:absolute;mso-position-horizontal-relative:text;mso-position-vertical:absolute;mso-position-vertical-relative:page;mso-width-percent:0;mso-height-percent:0;mso-width-relative:margin;mso-height-relative:margin;v-text-anchor:middle" o:gfxdata="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" filled="f" stroked="f">
                 <v:textbox inset="0,0,0,0">
                   <w:txbxContent>
                     <w:p>
@@ -10631,7 +10669,7 @@
           </mc:Choice>
           <mc:Fallback>
             <w:pict>
-              <v:rect w14:anchorId="1C784AC2" id="_x0000_s1058" style="position:absolute;margin-left:-65.2pt;margin-top:0;width:270pt;height:12.5pt;z-index:251941888;visibility:visible;mso-wrap-style:square;mso-width-percent:0;mso-height-percent:0;mso-wrap-distance-left:9pt;mso-wrap-distance-top:0;mso-wrap-distance-right:9pt;mso-wrap-distance-bottom:0;mso-position-horizontal:absolute;mso-position-horizontal-relative:margin;mso-position-vertical:absolute;mso-position-vertical-relative:bottom-margin-area;mso-width-percent:0;mso-height-percent:0;mso-width-relative:margin;mso-height-relative:margin;v-text-anchor:top" o:gfxdata="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" filled="f" stroked="f">
+              <v:rect w14:anchorId="1C784AC2" id="_x0000_s1058" style="position:absolute;margin-left:-65.2pt;margin-top:0;width:270pt;height:12.5pt;z-index:251941888;visibility:visible;mso-wrap-style:square;mso-width-percent:0;mso-height-percent:0;mso-wrap-distance-left:9pt;mso-wrap-distance-top:0;mso-wrap-distance-right:9pt;mso-wrap-distance-bottom:0;mso-position-horizontal:absolute;mso-position-horizontal-relative:margin;mso-position-vertical:absolute;mso-position-vertical-relative:bottom-margin-area;mso-width-percent:0;mso-height-percent:0;mso-width-relative:margin;mso-height-relative:margin;v-text-anchor:top" o:gfxdata="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" filled="f" stroked="f">
                 <v:textbox inset="0,0,0,0">
                   <w:txbxContent>
                     <w:p>

</xml_diff>